<commit_message>
k-NN bg subtract explained
</commit_message>
<xml_diff>
--- a/report/Vehicle Detection Report.docx
+++ b/report/Vehicle Detection Report.docx
@@ -1,6 +1,6 @@
 
 <file path=word/document.xml><?xml version="1.0" encoding="utf-8"?>
-<w:document xmlns:wpc="http://schemas.microsoft.com/office/word/2010/wordprocessingCanvas" xmlns:mc="http://schemas.openxmlformats.org/markup-compatibility/2006" xmlns:o="urn:schemas-microsoft-com:office:office" xmlns:r="http://schemas.openxmlformats.org/officeDocument/2006/relationships" xmlns:m="http://schemas.openxmlformats.org/officeDocument/2006/math" xmlns:v="urn:schemas-microsoft-com:vml" xmlns:wp14="http://schemas.microsoft.com/office/word/2010/wordprocessingDrawing" xmlns:wp="http://schemas.openxmlformats.org/drawingml/2006/wordprocessingDrawing" xmlns:w10="urn:schemas-microsoft-com:office:word" xmlns:w="http://schemas.openxmlformats.org/wordprocessingml/2006/main" xmlns:w14="http://schemas.microsoft.com/office/word/2010/wordml" xmlns:w15="http://schemas.microsoft.com/office/word/2012/wordml" xmlns:wpg="http://schemas.microsoft.com/office/word/2010/wordprocessingGroup" xmlns:wpi="http://schemas.microsoft.com/office/word/2010/wordprocessingInk" xmlns:wne="http://schemas.microsoft.com/office/word/2006/wordml" xmlns:wps="http://schemas.microsoft.com/office/word/2010/wordprocessingShape" mc:Ignorable="w14 w15 wp14">
+<w:document xmlns:wpc="http://schemas.microsoft.com/office/word/2010/wordprocessingCanvas" xmlns:mc="http://schemas.openxmlformats.org/markup-compatibility/2006" xmlns:o="urn:schemas-microsoft-com:office:office" xmlns:r="http://schemas.openxmlformats.org/officeDocument/2006/relationships" xmlns:m="http://schemas.openxmlformats.org/officeDocument/2006/math" xmlns:v="urn:schemas-microsoft-com:vml" xmlns:wp14="http://schemas.microsoft.com/office/word/2010/wordprocessingDrawing" xmlns:wp="http://schemas.openxmlformats.org/drawingml/2006/wordprocessingDrawing" xmlns:w10="urn:schemas-microsoft-com:office:word" xmlns:w="http://schemas.openxmlformats.org/wordprocessingml/2006/main" xmlns:w14="http://schemas.microsoft.com/office/word/2010/wordml" xmlns:wpg="http://schemas.microsoft.com/office/word/2010/wordprocessingGroup" xmlns:wpi="http://schemas.microsoft.com/office/word/2010/wordprocessingInk" xmlns:wne="http://schemas.microsoft.com/office/word/2006/wordml" xmlns:wps="http://schemas.microsoft.com/office/word/2010/wordprocessingShape" mc:Ignorable="w14 wp14">
   <w:body>
     <w:p>
       <w:pPr>
@@ -18,7 +18,6 @@
           <w:b/>
           <w:noProof/>
           <w:szCs w:val="24"/>
-          <w:lang w:eastAsia="ja-JP"/>
         </w:rPr>
         <mc:AlternateContent>
           <mc:Choice Requires="wps">
@@ -143,12 +142,37 @@
                                       <w:sz w:val="24"/>
                                     </w:rPr>
                                   </w:pPr>
+                                  <w:proofErr w:type="spellStart"/>
                                   <w:r>
                                     <w:rPr>
                                       <w:rFonts w:ascii="Times New Roman" w:hAnsi="Times New Roman" w:cs="Times New Roman"/>
                                       <w:sz w:val="24"/>
                                     </w:rPr>
-                                    <w:t>Arron Bao B. Van</w:t>
+                                    <w:t>Arron</w:t>
+                                  </w:r>
+                                  <w:proofErr w:type="spellEnd"/>
+                                  <w:r>
+                                    <w:rPr>
+                                      <w:rFonts w:ascii="Times New Roman" w:hAnsi="Times New Roman" w:cs="Times New Roman"/>
+                                      <w:sz w:val="24"/>
+                                    </w:rPr>
+                                    <w:t xml:space="preserve"> </w:t>
+                                  </w:r>
+                                  <w:proofErr w:type="spellStart"/>
+                                  <w:r>
+                                    <w:rPr>
+                                      <w:rFonts w:ascii="Times New Roman" w:hAnsi="Times New Roman" w:cs="Times New Roman"/>
+                                      <w:sz w:val="24"/>
+                                    </w:rPr>
+                                    <w:t>Bao</w:t>
+                                  </w:r>
+                                  <w:proofErr w:type="spellEnd"/>
+                                  <w:r>
+                                    <w:rPr>
+                                      <w:rFonts w:ascii="Times New Roman" w:hAnsi="Times New Roman" w:cs="Times New Roman"/>
+                                      <w:sz w:val="24"/>
+                                    </w:rPr>
+                                    <w:t xml:space="preserve"> B. Van</w:t>
                                   </w:r>
                                 </w:p>
                                 <w:p>
@@ -180,7 +204,23 @@
                                       <w:rFonts w:ascii="Times New Roman" w:hAnsi="Times New Roman" w:cs="Times New Roman"/>
                                       <w:sz w:val="24"/>
                                     </w:rPr>
-                                    <w:t>4400 University Dr, Fairfax, VA 22030</w:t>
+                                    <w:t xml:space="preserve">4400 University </w:t>
+                                  </w:r>
+                                  <w:proofErr w:type="spellStart"/>
+                                  <w:r>
+                                    <w:rPr>
+                                      <w:rFonts w:ascii="Times New Roman" w:hAnsi="Times New Roman" w:cs="Times New Roman"/>
+                                      <w:sz w:val="24"/>
+                                    </w:rPr>
+                                    <w:t>Dr</w:t>
+                                  </w:r>
+                                  <w:proofErr w:type="spellEnd"/>
+                                  <w:r>
+                                    <w:rPr>
+                                      <w:rFonts w:ascii="Times New Roman" w:hAnsi="Times New Roman" w:cs="Times New Roman"/>
+                                      <w:sz w:val="24"/>
+                                    </w:rPr>
+                                    <w:t>, Fairfax, VA 22030</w:t>
                                   </w:r>
                                 </w:p>
                                 <w:p>
@@ -249,7 +289,23 @@
                                       <w:rFonts w:ascii="Times New Roman" w:hAnsi="Times New Roman" w:cs="Times New Roman"/>
                                       <w:sz w:val="24"/>
                                     </w:rPr>
-                                    <w:t>4400 University Dr, Fairfax, VA 22030</w:t>
+                                    <w:t xml:space="preserve">4400 University </w:t>
+                                  </w:r>
+                                  <w:proofErr w:type="spellStart"/>
+                                  <w:r>
+                                    <w:rPr>
+                                      <w:rFonts w:ascii="Times New Roman" w:hAnsi="Times New Roman" w:cs="Times New Roman"/>
+                                      <w:sz w:val="24"/>
+                                    </w:rPr>
+                                    <w:t>Dr</w:t>
+                                  </w:r>
+                                  <w:proofErr w:type="spellEnd"/>
+                                  <w:r>
+                                    <w:rPr>
+                                      <w:rFonts w:ascii="Times New Roman" w:hAnsi="Times New Roman" w:cs="Times New Roman"/>
+                                      <w:sz w:val="24"/>
+                                    </w:rPr>
+                                    <w:t>, Fairfax, VA 22030</w:t>
                                   </w:r>
                                 </w:p>
                                 <w:p>
@@ -297,7 +353,7 @@
           </mc:Choice>
           <mc:Fallback>
             <w:pict>
-              <v:shapetype w14:anchorId="2BAFEB4C" id="_x0000_t202" coordsize="21600,21600" o:spt="202" path="m,l,21600r21600,l21600,xe">
+              <v:shapetype id="_x0000_t202" coordsize="21600,21600" o:spt="202" path="m,l,21600r21600,l21600,xe">
                 <v:stroke joinstyle="miter"/>
                 <v:path gradientshapeok="t" o:connecttype="rect"/>
               </v:shapetype>
@@ -369,12 +425,37 @@
                                 <w:sz w:val="24"/>
                               </w:rPr>
                             </w:pPr>
+                            <w:proofErr w:type="spellStart"/>
                             <w:r>
                               <w:rPr>
                                 <w:rFonts w:ascii="Times New Roman" w:hAnsi="Times New Roman" w:cs="Times New Roman"/>
                                 <w:sz w:val="24"/>
                               </w:rPr>
-                              <w:t>Arron Bao B. Van</w:t>
+                              <w:t>Arron</w:t>
+                            </w:r>
+                            <w:proofErr w:type="spellEnd"/>
+                            <w:r>
+                              <w:rPr>
+                                <w:rFonts w:ascii="Times New Roman" w:hAnsi="Times New Roman" w:cs="Times New Roman"/>
+                                <w:sz w:val="24"/>
+                              </w:rPr>
+                              <w:t xml:space="preserve"> </w:t>
+                            </w:r>
+                            <w:proofErr w:type="spellStart"/>
+                            <w:r>
+                              <w:rPr>
+                                <w:rFonts w:ascii="Times New Roman" w:hAnsi="Times New Roman" w:cs="Times New Roman"/>
+                                <w:sz w:val="24"/>
+                              </w:rPr>
+                              <w:t>Bao</w:t>
+                            </w:r>
+                            <w:proofErr w:type="spellEnd"/>
+                            <w:r>
+                              <w:rPr>
+                                <w:rFonts w:ascii="Times New Roman" w:hAnsi="Times New Roman" w:cs="Times New Roman"/>
+                                <w:sz w:val="24"/>
+                              </w:rPr>
+                              <w:t xml:space="preserve"> B. Van</w:t>
                             </w:r>
                           </w:p>
                           <w:p>
@@ -406,7 +487,23 @@
                                 <w:rFonts w:ascii="Times New Roman" w:hAnsi="Times New Roman" w:cs="Times New Roman"/>
                                 <w:sz w:val="24"/>
                               </w:rPr>
-                              <w:t>4400 University Dr, Fairfax, VA 22030</w:t>
+                              <w:t xml:space="preserve">4400 University </w:t>
+                            </w:r>
+                            <w:proofErr w:type="spellStart"/>
+                            <w:r>
+                              <w:rPr>
+                                <w:rFonts w:ascii="Times New Roman" w:hAnsi="Times New Roman" w:cs="Times New Roman"/>
+                                <w:sz w:val="24"/>
+                              </w:rPr>
+                              <w:t>Dr</w:t>
+                            </w:r>
+                            <w:proofErr w:type="spellEnd"/>
+                            <w:r>
+                              <w:rPr>
+                                <w:rFonts w:ascii="Times New Roman" w:hAnsi="Times New Roman" w:cs="Times New Roman"/>
+                                <w:sz w:val="24"/>
+                              </w:rPr>
+                              <w:t>, Fairfax, VA 22030</w:t>
                             </w:r>
                           </w:p>
                           <w:p>
@@ -475,7 +572,23 @@
                                 <w:rFonts w:ascii="Times New Roman" w:hAnsi="Times New Roman" w:cs="Times New Roman"/>
                                 <w:sz w:val="24"/>
                               </w:rPr>
-                              <w:t>4400 University Dr, Fairfax, VA 22030</w:t>
+                              <w:t xml:space="preserve">4400 University </w:t>
+                            </w:r>
+                            <w:proofErr w:type="spellStart"/>
+                            <w:r>
+                              <w:rPr>
+                                <w:rFonts w:ascii="Times New Roman" w:hAnsi="Times New Roman" w:cs="Times New Roman"/>
+                                <w:sz w:val="24"/>
+                              </w:rPr>
+                              <w:t>Dr</w:t>
+                            </w:r>
+                            <w:proofErr w:type="spellEnd"/>
+                            <w:r>
+                              <w:rPr>
+                                <w:rFonts w:ascii="Times New Roman" w:hAnsi="Times New Roman" w:cs="Times New Roman"/>
+                                <w:sz w:val="24"/>
+                              </w:rPr>
+                              <w:t>, Fairfax, VA 22030</w:t>
                             </w:r>
                           </w:p>
                           <w:p>
@@ -565,14 +678,24 @@
           <w:i/>
           <w:sz w:val="20"/>
         </w:rPr>
-        <w:t xml:space="preserve"> OpenCV</w:t>
-      </w:r>
+        <w:t xml:space="preserve"> </w:t>
+      </w:r>
+      <w:proofErr w:type="spellStart"/>
       <w:r>
         <w:rPr>
           <w:rFonts w:ascii="Times New Roman" w:hAnsi="Times New Roman" w:cs="Times New Roman"/>
           <w:i/>
           <w:sz w:val="20"/>
         </w:rPr>
+        <w:t>OpenCV</w:t>
+      </w:r>
+      <w:proofErr w:type="spellEnd"/>
+      <w:r>
+        <w:rPr>
+          <w:rFonts w:ascii="Times New Roman" w:hAnsi="Times New Roman" w:cs="Times New Roman"/>
+          <w:i/>
+          <w:sz w:val="20"/>
+        </w:rPr>
         <w:t xml:space="preserve"> 3.0</w:t>
       </w:r>
       <w:r>
@@ -589,8 +712,18 @@
           <w:i/>
           <w:sz w:val="20"/>
         </w:rPr>
-        <w:t>However, we mastered the basics of OpenCV</w:t>
-      </w:r>
+        <w:t xml:space="preserve">However, we mastered the basics of </w:t>
+      </w:r>
+      <w:proofErr w:type="spellStart"/>
+      <w:r>
+        <w:rPr>
+          <w:rFonts w:ascii="Times New Roman" w:hAnsi="Times New Roman" w:cs="Times New Roman"/>
+          <w:i/>
+          <w:sz w:val="20"/>
+        </w:rPr>
+        <w:t>OpenCV</w:t>
+      </w:r>
+      <w:proofErr w:type="spellEnd"/>
       <w:r>
         <w:rPr>
           <w:rFonts w:ascii="Times New Roman" w:hAnsi="Times New Roman" w:cs="Times New Roman"/>
@@ -701,7 +834,23 @@
           <w:rFonts w:ascii="Times New Roman" w:hAnsi="Times New Roman" w:cs="Times New Roman"/>
           <w:sz w:val="20"/>
         </w:rPr>
-        <w:t>Computer Vision, Background subtraction, Blob Detection, Vehicle Detection, Genetic Algorithm, fitness, selection, crossover, mutation, precision, recall, OpenCV, Python</w:t>
+        <w:t xml:space="preserve">Computer Vision, Background subtraction, Blob Detection, Vehicle Detection, Genetic Algorithm, fitness, selection, crossover, mutation, precision, recall, </w:t>
+      </w:r>
+      <w:proofErr w:type="spellStart"/>
+      <w:r>
+        <w:rPr>
+          <w:rFonts w:ascii="Times New Roman" w:hAnsi="Times New Roman" w:cs="Times New Roman"/>
+          <w:sz w:val="20"/>
+        </w:rPr>
+        <w:t>OpenCV</w:t>
+      </w:r>
+      <w:proofErr w:type="spellEnd"/>
+      <w:r>
+        <w:rPr>
+          <w:rFonts w:ascii="Times New Roman" w:hAnsi="Times New Roman" w:cs="Times New Roman"/>
+          <w:sz w:val="20"/>
+        </w:rPr>
+        <w:t>, Python</w:t>
       </w:r>
     </w:p>
     <w:p>
@@ -765,7 +914,39 @@
           <w:rFonts w:ascii="Times New Roman" w:hAnsi="Times New Roman" w:cs="Times New Roman"/>
           <w:sz w:val="20"/>
         </w:rPr>
-        <w:t xml:space="preserve"> We want to improve the simple blob detector from OpenCV 3.0 by changing the default parameters. The blob detector has nineteen different parameter settings, which can be changed at any given situation. We picked five that we assumed would have the largest influence on how well the detector is doing. We also added two more settings from OpenCV Gaussian blur, filter size and deviation. The blurring helps to rid of the noise </w:t>
+        <w:t xml:space="preserve"> We want to improve the simple blob detector from </w:t>
+      </w:r>
+      <w:proofErr w:type="spellStart"/>
+      <w:r>
+        <w:rPr>
+          <w:rFonts w:ascii="Times New Roman" w:hAnsi="Times New Roman" w:cs="Times New Roman"/>
+          <w:sz w:val="20"/>
+        </w:rPr>
+        <w:t>OpenCV</w:t>
+      </w:r>
+      <w:proofErr w:type="spellEnd"/>
+      <w:r>
+        <w:rPr>
+          <w:rFonts w:ascii="Times New Roman" w:hAnsi="Times New Roman" w:cs="Times New Roman"/>
+          <w:sz w:val="20"/>
+        </w:rPr>
+        <w:t xml:space="preserve"> 3.0 by changing the default parameters. The blob detector has nineteen different parameter settings, which can be changed at any given situation. We picked five that we assumed would have the largest influence on how well the detector is doing. We also added two more settings from </w:t>
+      </w:r>
+      <w:proofErr w:type="spellStart"/>
+      <w:r>
+        <w:rPr>
+          <w:rFonts w:ascii="Times New Roman" w:hAnsi="Times New Roman" w:cs="Times New Roman"/>
+          <w:sz w:val="20"/>
+        </w:rPr>
+        <w:t>OpenCV</w:t>
+      </w:r>
+      <w:proofErr w:type="spellEnd"/>
+      <w:r>
+        <w:rPr>
+          <w:rFonts w:ascii="Times New Roman" w:hAnsi="Times New Roman" w:cs="Times New Roman"/>
+          <w:sz w:val="20"/>
+        </w:rPr>
+        <w:t xml:space="preserve"> Gaussian blur, filter size and deviation. The blurring helps to rid of the noise </w:t>
       </w:r>
       <w:r>
         <w:rPr>
@@ -847,8 +1028,24 @@
           <w:sz w:val="20"/>
         </w:rPr>
         <w:tab/>
-        <w:t xml:space="preserve">Betke, </w:t>
-      </w:r>
+      </w:r>
+      <w:proofErr w:type="spellStart"/>
+      <w:r>
+        <w:rPr>
+          <w:rFonts w:ascii="Times New Roman" w:hAnsi="Times New Roman" w:cs="Times New Roman"/>
+          <w:sz w:val="20"/>
+        </w:rPr>
+        <w:t>Betke</w:t>
+      </w:r>
+      <w:proofErr w:type="spellEnd"/>
+      <w:r>
+        <w:rPr>
+          <w:rFonts w:ascii="Times New Roman" w:hAnsi="Times New Roman" w:cs="Times New Roman"/>
+          <w:sz w:val="20"/>
+        </w:rPr>
+        <w:t xml:space="preserve">, </w:t>
+      </w:r>
+      <w:proofErr w:type="spellStart"/>
       <w:r>
         <w:rPr>
           <w:rFonts w:ascii="Times New Roman" w:hAnsi="Times New Roman" w:cs="Times New Roman"/>
@@ -856,6 +1053,7 @@
         </w:rPr>
         <w:t>Haritaoglu</w:t>
       </w:r>
+      <w:proofErr w:type="spellEnd"/>
       <w:r>
         <w:rPr>
           <w:rFonts w:ascii="Times New Roman" w:hAnsi="Times New Roman" w:cs="Times New Roman"/>
@@ -914,7 +1112,38 @@
           <w:sz w:val="20"/>
         </w:rPr>
         <w:tab/>
-        <w:t>Achler and Trivedi [</w:t>
+      </w:r>
+      <w:proofErr w:type="spellStart"/>
+      <w:r>
+        <w:rPr>
+          <w:rFonts w:ascii="Times New Roman" w:hAnsi="Times New Roman" w:cs="Times New Roman"/>
+          <w:sz w:val="20"/>
+        </w:rPr>
+        <w:t>Achler</w:t>
+      </w:r>
+      <w:proofErr w:type="spellEnd"/>
+      <w:r>
+        <w:rPr>
+          <w:rFonts w:ascii="Times New Roman" w:hAnsi="Times New Roman" w:cs="Times New Roman"/>
+          <w:sz w:val="20"/>
+        </w:rPr>
+        <w:t xml:space="preserve"> and </w:t>
+      </w:r>
+      <w:proofErr w:type="spellStart"/>
+      <w:r>
+        <w:rPr>
+          <w:rFonts w:ascii="Times New Roman" w:hAnsi="Times New Roman" w:cs="Times New Roman"/>
+          <w:sz w:val="20"/>
+        </w:rPr>
+        <w:t>Trivedi</w:t>
+      </w:r>
+      <w:proofErr w:type="spellEnd"/>
+      <w:r>
+        <w:rPr>
+          <w:rFonts w:ascii="Times New Roman" w:hAnsi="Times New Roman" w:cs="Times New Roman"/>
+          <w:sz w:val="20"/>
+        </w:rPr>
+        <w:t xml:space="preserve"> [</w:t>
       </w:r>
       <w:r>
         <w:rPr>
@@ -947,12 +1176,69 @@
         </w:rPr>
         <w:tab/>
       </w:r>
-      <w:r>
-        <w:rPr>
-          <w:rFonts w:ascii="Times New Roman" w:hAnsi="Times New Roman" w:cs="Times New Roman"/>
-          <w:sz w:val="20"/>
-        </w:rPr>
-        <w:t>Collado, Hilario, Escalera, and Armingol [</w:t>
+      <w:proofErr w:type="spellStart"/>
+      <w:r>
+        <w:rPr>
+          <w:rFonts w:ascii="Times New Roman" w:hAnsi="Times New Roman" w:cs="Times New Roman"/>
+          <w:sz w:val="20"/>
+        </w:rPr>
+        <w:t>Collado</w:t>
+      </w:r>
+      <w:proofErr w:type="spellEnd"/>
+      <w:r>
+        <w:rPr>
+          <w:rFonts w:ascii="Times New Roman" w:hAnsi="Times New Roman" w:cs="Times New Roman"/>
+          <w:sz w:val="20"/>
+        </w:rPr>
+        <w:t xml:space="preserve">, </w:t>
+      </w:r>
+      <w:proofErr w:type="spellStart"/>
+      <w:r>
+        <w:rPr>
+          <w:rFonts w:ascii="Times New Roman" w:hAnsi="Times New Roman" w:cs="Times New Roman"/>
+          <w:sz w:val="20"/>
+        </w:rPr>
+        <w:t>Hilario</w:t>
+      </w:r>
+      <w:proofErr w:type="spellEnd"/>
+      <w:r>
+        <w:rPr>
+          <w:rFonts w:ascii="Times New Roman" w:hAnsi="Times New Roman" w:cs="Times New Roman"/>
+          <w:sz w:val="20"/>
+        </w:rPr>
+        <w:t xml:space="preserve">, </w:t>
+      </w:r>
+      <w:proofErr w:type="spellStart"/>
+      <w:r>
+        <w:rPr>
+          <w:rFonts w:ascii="Times New Roman" w:hAnsi="Times New Roman" w:cs="Times New Roman"/>
+          <w:sz w:val="20"/>
+        </w:rPr>
+        <w:t>Escalera</w:t>
+      </w:r>
+      <w:proofErr w:type="spellEnd"/>
+      <w:r>
+        <w:rPr>
+          <w:rFonts w:ascii="Times New Roman" w:hAnsi="Times New Roman" w:cs="Times New Roman"/>
+          <w:sz w:val="20"/>
+        </w:rPr>
+        <w:t xml:space="preserve">, and </w:t>
+      </w:r>
+      <w:proofErr w:type="spellStart"/>
+      <w:r>
+        <w:rPr>
+          <w:rFonts w:ascii="Times New Roman" w:hAnsi="Times New Roman" w:cs="Times New Roman"/>
+          <w:sz w:val="20"/>
+        </w:rPr>
+        <w:t>Armingol</w:t>
+      </w:r>
+      <w:proofErr w:type="spellEnd"/>
+      <w:r>
+        <w:rPr>
+          <w:rFonts w:ascii="Times New Roman" w:hAnsi="Times New Roman" w:cs="Times New Roman"/>
+          <w:sz w:val="20"/>
+        </w:rPr>
+        <w:t xml:space="preserve"> [</w:t>
       </w:r>
       <w:r>
         <w:rPr>
@@ -1037,7 +1323,23 @@
           <w:sz w:val="20"/>
         </w:rPr>
         <w:tab/>
-        <w:t>The background subtractor we chose use</w:t>
+        <w:t xml:space="preserve">The background </w:t>
+      </w:r>
+      <w:proofErr w:type="spellStart"/>
+      <w:r>
+        <w:rPr>
+          <w:rFonts w:ascii="Times New Roman" w:hAnsi="Times New Roman" w:cs="Times New Roman"/>
+          <w:sz w:val="20"/>
+        </w:rPr>
+        <w:t>subtractor</w:t>
+      </w:r>
+      <w:proofErr w:type="spellEnd"/>
+      <w:r>
+        <w:rPr>
+          <w:rFonts w:ascii="Times New Roman" w:hAnsi="Times New Roman" w:cs="Times New Roman"/>
+          <w:sz w:val="20"/>
+        </w:rPr>
+        <w:t xml:space="preserve"> we chose use</w:t>
       </w:r>
       <w:r>
         <w:rPr>
@@ -1051,7 +1353,39 @@
           <w:rFonts w:ascii="Times New Roman" w:hAnsi="Times New Roman" w:cs="Times New Roman"/>
           <w:sz w:val="20"/>
         </w:rPr>
-        <w:t xml:space="preserve"> density estimation adapted from Zivkovic and Heijden [</w:t>
+        <w:t xml:space="preserve"> density estimation adapted from </w:t>
+      </w:r>
+      <w:proofErr w:type="spellStart"/>
+      <w:r>
+        <w:rPr>
+          <w:rFonts w:ascii="Times New Roman" w:hAnsi="Times New Roman" w:cs="Times New Roman"/>
+          <w:sz w:val="20"/>
+        </w:rPr>
+        <w:t>Zivkovic</w:t>
+      </w:r>
+      <w:proofErr w:type="spellEnd"/>
+      <w:r>
+        <w:rPr>
+          <w:rFonts w:ascii="Times New Roman" w:hAnsi="Times New Roman" w:cs="Times New Roman"/>
+          <w:sz w:val="20"/>
+        </w:rPr>
+        <w:t xml:space="preserve"> and </w:t>
+      </w:r>
+      <w:proofErr w:type="spellStart"/>
+      <w:r>
+        <w:rPr>
+          <w:rFonts w:ascii="Times New Roman" w:hAnsi="Times New Roman" w:cs="Times New Roman"/>
+          <w:sz w:val="20"/>
+        </w:rPr>
+        <w:t>Heijden</w:t>
+      </w:r>
+      <w:proofErr w:type="spellEnd"/>
+      <w:r>
+        <w:rPr>
+          <w:rFonts w:ascii="Times New Roman" w:hAnsi="Times New Roman" w:cs="Times New Roman"/>
+          <w:sz w:val="20"/>
+        </w:rPr>
+        <w:t xml:space="preserve"> [</w:t>
       </w:r>
       <w:r>
         <w:rPr>
@@ -1065,7 +1399,23 @@
           <w:rFonts w:ascii="Times New Roman" w:hAnsi="Times New Roman" w:cs="Times New Roman"/>
           <w:sz w:val="20"/>
         </w:rPr>
-        <w:t>]. It works best when foreground pixel count is low. The resulting image is blurred and put into a blob detector provided by OpenCV. Every fifth pixel on the column and row is compared with the ground truth. To match</w:t>
+        <w:t xml:space="preserve">]. It works best when foreground pixel count is low. The resulting image is blurred and put into a blob detector provided by </w:t>
+      </w:r>
+      <w:proofErr w:type="spellStart"/>
+      <w:r>
+        <w:rPr>
+          <w:rFonts w:ascii="Times New Roman" w:hAnsi="Times New Roman" w:cs="Times New Roman"/>
+          <w:sz w:val="20"/>
+        </w:rPr>
+        <w:t>OpenCV</w:t>
+      </w:r>
+      <w:proofErr w:type="spellEnd"/>
+      <w:r>
+        <w:rPr>
+          <w:rFonts w:ascii="Times New Roman" w:hAnsi="Times New Roman" w:cs="Times New Roman"/>
+          <w:sz w:val="20"/>
+        </w:rPr>
+        <w:t>. Every fifth pixel on the column and row is compared with the ground truth. To match</w:t>
       </w:r>
       <w:r>
         <w:rPr>
@@ -1136,7 +1486,6 @@
           <w:rFonts w:ascii="Times New Roman" w:hAnsi="Times New Roman" w:cs="Times New Roman"/>
           <w:noProof/>
           <w:sz w:val="20"/>
-          <w:lang w:eastAsia="ja-JP"/>
         </w:rPr>
         <mc:AlternateContent>
           <mc:Choice Requires="wpc">
@@ -1161,7 +1510,7 @@
                     <wpc:wpc>
                       <wpc:bg>
                         <a:blipFill dpi="0" rotWithShape="1">
-                          <a:blip r:embed="rId5"/>
+                          <a:blip r:embed="rId6"/>
                           <a:srcRect/>
                           <a:stretch>
                             <a:fillRect b="13000"/>
@@ -1269,7 +1618,7 @@
           </mc:Choice>
           <mc:Fallback>
             <w:pict>
-              <v:group w14:anchorId="12429F33" id="Canvas 10" o:spid="_x0000_s1027" editas="canvas" style="position:absolute;left:0;text-align:left;margin-left:-4.8pt;margin-top:166.8pt;width:480.6pt;height:175.8pt;z-index:251661312;mso-position-horizontal-relative:margin;mso-position-vertical-relative:margin" coordsize="61036,22326" o:gfxdata="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" o:allowoverlap="f">
+              <v:group id="Canvas 10" o:spid="_x0000_s1027" editas="canvas" style="position:absolute;left:0;text-align:left;margin-left:-4.8pt;margin-top:166.8pt;width:480.6pt;height:175.8pt;z-index:251661312;mso-position-horizontal-relative:margin;mso-position-vertical-relative:margin" coordsize="61036,22326" o:gfxdata="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" o:allowoverlap="f">
                 <v:shapetype id="_x0000_t75" coordsize="21600,21600" o:spt="75" o:preferrelative="t" path="m@4@5l@4@11@9@11@9@5xe" filled="f" stroked="f">
                   <v:stroke joinstyle="miter"/>
                   <v:formulas>
@@ -1290,7 +1639,7 @@
                   <o:lock v:ext="edit" aspectratio="t"/>
                 </v:shapetype>
                 <v:shape id="_x0000_s1028" type="#_x0000_t75" style="position:absolute;width:61036;height:22326;visibility:visible;mso-wrap-style:square" filled="t">
-                  <v:fill r:id="rId6" o:title="" recolor="t" rotate="t" o:detectmouseclick="t" type="frame"/>
+                  <v:fill r:id="rId7" o:title="" recolor="t" rotate="t" o:detectmouseclick="t" type="frame"/>
                   <v:path o:connecttype="none"/>
                 </v:shape>
                 <v:shape id="Text Box 6" o:spid="_x0000_s1029" type="#_x0000_t202" style="position:absolute;top:19641;width:60959;height:1342;visibility:visible;mso-wrap-style:square;v-text-anchor:top" o:gfxdata="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" stroked="f">
@@ -1352,7 +1701,6 @@
           <w:rFonts w:ascii="Times New Roman" w:hAnsi="Times New Roman" w:cs="Times New Roman"/>
           <w:noProof/>
           <w:sz w:val="20"/>
-          <w:lang w:eastAsia="ja-JP"/>
         </w:rPr>
         <mc:AlternateContent>
           <mc:Choice Requires="wpc">
@@ -1377,7 +1725,7 @@
                     <wpc:wpc>
                       <wpc:bg>
                         <a:blipFill dpi="0" rotWithShape="1">
-                          <a:blip r:embed="rId7"/>
+                          <a:blip r:embed="rId8"/>
                           <a:srcRect/>
                           <a:stretch>
                             <a:fillRect b="10000"/>
@@ -1521,9 +1869,9 @@
           </mc:Choice>
           <mc:Fallback>
             <w:pict>
-              <v:group w14:anchorId="1F9FAB1A" id="Canvas 6" o:spid="_x0000_s1030" editas="canvas" style="position:absolute;left:0;text-align:left;margin-left:0;margin-top:0;width:480.6pt;height:166.8pt;z-index:251659264;mso-position-horizontal:center;mso-position-horizontal-relative:margin;mso-position-vertical:top;mso-position-vertical-relative:margin" coordsize="61036,21183" o:gfxdata="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" o:allowoverlap="f">
+              <v:group id="Canvas 6" o:spid="_x0000_s1030" editas="canvas" style="position:absolute;left:0;text-align:left;margin-left:0;margin-top:0;width:480.6pt;height:166.8pt;z-index:251659264;mso-position-horizontal:center;mso-position-horizontal-relative:margin;mso-position-vertical:top;mso-position-vertical-relative:margin" coordsize="61036,21183" o:gfxdata="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" o:allowoverlap="f">
                 <v:shape id="_x0000_s1031" type="#_x0000_t75" style="position:absolute;width:61036;height:21183;visibility:visible;mso-wrap-style:square" filled="t">
-                  <v:fill r:id="rId8" o:title="" recolor="t" rotate="t" o:detectmouseclick="t" type="frame"/>
+                  <v:fill r:id="rId9" o:title="" recolor="t" rotate="t" o:detectmouseclick="t" type="frame"/>
                   <v:path o:connecttype="none"/>
                 </v:shape>
                 <v:shape id="Text Box 6" o:spid="_x0000_s1032" type="#_x0000_t202" style="position:absolute;top:19412;width:60959;height:1343;visibility:visible;mso-wrap-style:square;v-text-anchor:top" o:gfxdata="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" stroked="f">
@@ -1690,7 +2038,39 @@
           <w:sz w:val="20"/>
         </w:rPr>
         <w:tab/>
-        <w:t>We tested several background subtractors provided by OpenCV first and the one using K-NN was less susceptible to small increments in the background than others were. The camera from the highway dataset moves a few pixels to the left, enough for the entire frame to be labeled as the foreground.</w:t>
+        <w:t xml:space="preserve">We tested several background </w:t>
+      </w:r>
+      <w:proofErr w:type="spellStart"/>
+      <w:r>
+        <w:rPr>
+          <w:rFonts w:ascii="Times New Roman" w:hAnsi="Times New Roman" w:cs="Times New Roman"/>
+          <w:sz w:val="20"/>
+        </w:rPr>
+        <w:t>subtractors</w:t>
+      </w:r>
+      <w:proofErr w:type="spellEnd"/>
+      <w:r>
+        <w:rPr>
+          <w:rFonts w:ascii="Times New Roman" w:hAnsi="Times New Roman" w:cs="Times New Roman"/>
+          <w:sz w:val="20"/>
+        </w:rPr>
+        <w:t xml:space="preserve"> provided by </w:t>
+      </w:r>
+      <w:proofErr w:type="spellStart"/>
+      <w:r>
+        <w:rPr>
+          <w:rFonts w:ascii="Times New Roman" w:hAnsi="Times New Roman" w:cs="Times New Roman"/>
+          <w:sz w:val="20"/>
+        </w:rPr>
+        <w:t>OpenCV</w:t>
+      </w:r>
+      <w:proofErr w:type="spellEnd"/>
+      <w:r>
+        <w:rPr>
+          <w:rFonts w:ascii="Times New Roman" w:hAnsi="Times New Roman" w:cs="Times New Roman"/>
+          <w:sz w:val="20"/>
+        </w:rPr>
+        <w:t xml:space="preserve"> first and the one using K-NN was less susceptible to small increments in the background than others were. The camera from the highway dataset moves a few pixels to the left, enough for the entire frame to be labeled as the foreground.</w:t>
       </w:r>
     </w:p>
     <w:p>
@@ -1749,6 +2129,259 @@
         <w:tab/>
         <w:t>The blob detector then runs to try to find black blobs in the image. It returns a set of center points and diameters, which we used to draw a bounding box. Because the blob detector looks for spherical objects, the bounding boxes we use are squares.</w:t>
       </w:r>
+    </w:p>
+    <w:p>
+      <w:pPr>
+        <w:spacing w:after="0" w:line="240" w:lineRule="auto"/>
+        <w:jc w:val="both"/>
+        <w:rPr>
+          <w:rFonts w:ascii="Times New Roman" w:hAnsi="Times New Roman" w:cs="Times New Roman"/>
+          <w:sz w:val="20"/>
+        </w:rPr>
+      </w:pPr>
+      <w:r>
+        <w:rPr>
+          <w:rFonts w:ascii="Times New Roman" w:hAnsi="Times New Roman" w:cs="Times New Roman"/>
+          <w:sz w:val="20"/>
+        </w:rPr>
+        <w:tab/>
+      </w:r>
+      <w:r>
+        <w:rPr>
+          <w:rFonts w:ascii="Times New Roman" w:hAnsi="Times New Roman" w:cs="Times New Roman"/>
+          <w:sz w:val="20"/>
+        </w:rPr>
+        <w:t>K-nearest neighbor</w:t>
+      </w:r>
+      <w:r>
+        <w:rPr>
+          <w:rFonts w:ascii="Times New Roman" w:hAnsi="Times New Roman" w:cs="Times New Roman"/>
+          <w:sz w:val="20"/>
+        </w:rPr>
+        <w:t xml:space="preserve"> background subtraction </w:t>
+      </w:r>
+      <w:r>
+        <w:rPr>
+          <w:rFonts w:ascii="Times New Roman" w:hAnsi="Times New Roman" w:cs="Times New Roman"/>
+          <w:sz w:val="20"/>
+        </w:rPr>
+        <w:t xml:space="preserve">from OpenCV </w:t>
+      </w:r>
+      <w:r>
+        <w:rPr>
+          <w:rFonts w:ascii="Times New Roman" w:hAnsi="Times New Roman" w:cs="Times New Roman"/>
+          <w:sz w:val="20"/>
+        </w:rPr>
+        <w:t>uses the balloon</w:t>
+      </w:r>
+      <w:r>
+        <w:rPr>
+          <w:rFonts w:ascii="Times New Roman" w:hAnsi="Times New Roman" w:cs="Times New Roman"/>
+          <w:sz w:val="20"/>
+        </w:rPr>
+        <w:t xml:space="preserve"> </w:t>
+      </w:r>
+      <w:r>
+        <w:rPr>
+          <w:rFonts w:ascii="Times New Roman" w:hAnsi="Times New Roman" w:cs="Times New Roman"/>
+          <w:sz w:val="20"/>
+        </w:rPr>
+        <w:t>estimate, which</w:t>
+      </w:r>
+      <w:r>
+        <w:rPr>
+          <w:rFonts w:ascii="Times New Roman" w:hAnsi="Times New Roman" w:cs="Times New Roman"/>
+          <w:sz w:val="20"/>
+        </w:rPr>
+        <w:t xml:space="preserve"> </w:t>
+      </w:r>
+      <w:r>
+        <w:rPr>
+          <w:rFonts w:ascii="Times New Roman" w:hAnsi="Times New Roman" w:cs="Times New Roman"/>
+          <w:sz w:val="20"/>
+        </w:rPr>
+        <w:t>g</w:t>
+      </w:r>
+      <w:r>
+        <w:rPr>
+          <w:rFonts w:ascii="Times New Roman" w:hAnsi="Times New Roman" w:cs="Times New Roman"/>
+          <w:sz w:val="20"/>
+        </w:rPr>
+        <w:t>eneralize</w:t>
+      </w:r>
+      <w:r>
+        <w:rPr>
+          <w:rFonts w:ascii="Times New Roman" w:hAnsi="Times New Roman" w:cs="Times New Roman"/>
+          <w:sz w:val="20"/>
+        </w:rPr>
+        <w:t>s</w:t>
+      </w:r>
+      <w:r>
+        <w:rPr>
+          <w:rFonts w:ascii="Times New Roman" w:hAnsi="Times New Roman" w:cs="Times New Roman"/>
+          <w:sz w:val="20"/>
+        </w:rPr>
+        <w:t xml:space="preserve"> into the k-NN algorithm with certain</w:t>
+      </w:r>
+      <w:r>
+        <w:rPr>
+          <w:rFonts w:ascii="Times New Roman" w:hAnsi="Times New Roman" w:cs="Times New Roman"/>
+          <w:sz w:val="20"/>
+        </w:rPr>
+        <w:t xml:space="preserve"> </w:t>
+      </w:r>
+      <w:r>
+        <w:rPr>
+          <w:rFonts w:ascii="Times New Roman" w:hAnsi="Times New Roman" w:cs="Times New Roman"/>
+          <w:sz w:val="20"/>
+        </w:rPr>
+        <w:t xml:space="preserve">constant factors. Instead of using </w:t>
+      </w:r>
+      <w:r>
+        <w:rPr>
+          <w:rFonts w:ascii="Times New Roman" w:hAnsi="Times New Roman" w:cs="Times New Roman"/>
+          <w:sz w:val="20"/>
+        </w:rPr>
+        <w:t>fixed</w:t>
+      </w:r>
+      <w:r>
+        <w:rPr>
+          <w:rFonts w:ascii="Times New Roman" w:hAnsi="Times New Roman" w:cs="Times New Roman"/>
+          <w:sz w:val="20"/>
+        </w:rPr>
+        <w:t xml:space="preserve"> density </w:t>
+      </w:r>
+      <w:r>
+        <w:rPr>
+          <w:rFonts w:ascii="Times New Roman" w:hAnsi="Times New Roman" w:cs="Times New Roman"/>
+          <w:sz w:val="20"/>
+        </w:rPr>
+        <w:t>estimation</w:t>
+      </w:r>
+      <w:r>
+        <w:rPr>
+          <w:rFonts w:ascii="Times New Roman" w:hAnsi="Times New Roman" w:cs="Times New Roman"/>
+          <w:sz w:val="20"/>
+        </w:rPr>
+        <w:t xml:space="preserve"> </w:t>
+      </w:r>
+      <w:r>
+        <w:rPr>
+          <w:rFonts w:ascii="Times New Roman" w:hAnsi="Times New Roman" w:cs="Times New Roman"/>
+          <w:sz w:val="20"/>
+        </w:rPr>
+        <w:t xml:space="preserve">function </w:t>
+      </w:r>
+      <w:r>
+        <w:rPr>
+          <w:rFonts w:ascii="Times New Roman" w:hAnsi="Times New Roman" w:cs="Times New Roman"/>
+          <w:sz w:val="20"/>
+        </w:rPr>
+        <w:t xml:space="preserve">on </w:t>
+      </w:r>
+      <w:r>
+        <w:rPr>
+          <w:rFonts w:ascii="Times New Roman" w:hAnsi="Times New Roman" w:cs="Times New Roman"/>
+          <w:i/>
+          <w:sz w:val="20"/>
+        </w:rPr>
+        <w:t>n</w:t>
+      </w:r>
+      <w:r>
+        <w:rPr>
+          <w:rFonts w:ascii="Times New Roman" w:hAnsi="Times New Roman" w:cs="Times New Roman"/>
+          <w:sz w:val="20"/>
+        </w:rPr>
+        <w:t xml:space="preserve"> number of frames to classify each pixel into foreground </w:t>
+      </w:r>
+      <w:r>
+        <w:rPr>
+          <w:rFonts w:ascii="Times New Roman" w:hAnsi="Times New Roman" w:cs="Times New Roman"/>
+          <w:sz w:val="20"/>
+        </w:rPr>
+        <w:t xml:space="preserve">or </w:t>
+      </w:r>
+      <w:r>
+        <w:rPr>
+          <w:rFonts w:ascii="Times New Roman" w:hAnsi="Times New Roman" w:cs="Times New Roman"/>
+          <w:sz w:val="20"/>
+        </w:rPr>
+        <w:t>background, the balloon estimate varies its width on differently</w:t>
+      </w:r>
+      <w:r>
+        <w:rPr>
+          <w:rFonts w:ascii="Times New Roman" w:hAnsi="Times New Roman" w:cs="Times New Roman"/>
+          <w:sz w:val="20"/>
+        </w:rPr>
+        <w:t xml:space="preserve"> </w:t>
+      </w:r>
+      <w:r>
+        <w:rPr>
+          <w:rFonts w:ascii="Times New Roman" w:hAnsi="Times New Roman" w:cs="Times New Roman"/>
+          <w:sz w:val="20"/>
+        </w:rPr>
+        <w:t>populated areas of pixel intensity. This supersedes previous</w:t>
+      </w:r>
+      <w:r>
+        <w:rPr>
+          <w:rFonts w:ascii="Times New Roman" w:hAnsi="Times New Roman" w:cs="Times New Roman"/>
+          <w:sz w:val="20"/>
+        </w:rPr>
+        <w:t xml:space="preserve"> background subtraction </w:t>
+      </w:r>
+      <w:r>
+        <w:rPr>
+          <w:rFonts w:ascii="Times New Roman" w:hAnsi="Times New Roman" w:cs="Times New Roman"/>
+          <w:sz w:val="20"/>
+        </w:rPr>
+        <w:t>methods, which</w:t>
+      </w:r>
+      <w:r>
+        <w:rPr>
+          <w:rFonts w:ascii="Times New Roman" w:hAnsi="Times New Roman" w:cs="Times New Roman"/>
+          <w:sz w:val="20"/>
+        </w:rPr>
+        <w:t xml:space="preserve"> used the Gaussian probabilistic</w:t>
+      </w:r>
+      <w:r>
+        <w:rPr>
+          <w:rFonts w:ascii="Times New Roman" w:hAnsi="Times New Roman" w:cs="Times New Roman"/>
+          <w:sz w:val="20"/>
+        </w:rPr>
+        <w:t xml:space="preserve"> </w:t>
+      </w:r>
+      <w:proofErr w:type="gramStart"/>
+      <w:r>
+        <w:rPr>
+          <w:rFonts w:ascii="Times New Roman" w:hAnsi="Times New Roman" w:cs="Times New Roman"/>
+          <w:sz w:val="20"/>
+        </w:rPr>
+        <w:t>den</w:t>
+      </w:r>
+      <w:r>
+        <w:rPr>
+          <w:rFonts w:ascii="Times New Roman" w:hAnsi="Times New Roman" w:cs="Times New Roman"/>
+          <w:sz w:val="20"/>
+        </w:rPr>
+        <w:t>sity</w:t>
+      </w:r>
+      <w:proofErr w:type="gramEnd"/>
+      <w:r>
+        <w:rPr>
+          <w:rFonts w:ascii="Times New Roman" w:hAnsi="Times New Roman" w:cs="Times New Roman"/>
+          <w:sz w:val="20"/>
+        </w:rPr>
+        <w:t xml:space="preserve"> function with a fixed width</w:t>
+      </w:r>
+      <w:r>
+        <w:rPr>
+          <w:rFonts w:ascii="Times New Roman" w:hAnsi="Times New Roman" w:cs="Times New Roman"/>
+          <w:sz w:val="20"/>
+        </w:rPr>
+        <w:t>.</w:t>
+      </w:r>
+      <w:bookmarkStart w:id="0" w:name="_GoBack"/>
+      <w:bookmarkEnd w:id="0"/>
     </w:p>
     <w:p>
       <w:pPr>
@@ -1977,15 +2610,7 @@
           <w:sz w:val="20"/>
         </w:rPr>
         <w:tab/>
-        <w:t xml:space="preserve">Crossover randomly takes 50% of the second parent and replaces it in the first parent. This </w:t>
-      </w:r>
-      <w:r>
-        <w:rPr>
-          <w:rFonts w:ascii="Times New Roman" w:hAnsi="Times New Roman" w:cs="Times New Roman"/>
-          <w:sz w:val="20"/>
-        </w:rPr>
-        <w:lastRenderedPageBreak/>
-        <w:t xml:space="preserve">generates one child and the process is repeated until the </w:t>
+        <w:t xml:space="preserve">Crossover randomly takes 50% of the second parent and replaces it in the first parent. This generates one child and the process is repeated until the </w:t>
       </w:r>
       <w:r>
         <w:rPr>
@@ -2090,7 +2715,6 @@
           <w:rFonts w:ascii="Times New Roman" w:hAnsi="Times New Roman" w:cs="Times New Roman"/>
           <w:noProof/>
           <w:sz w:val="20"/>
-          <w:lang w:eastAsia="ja-JP"/>
         </w:rPr>
         <mc:AlternateContent>
           <mc:Choice Requires="wps">
@@ -2202,7 +2826,7 @@
           </mc:Choice>
           <mc:Fallback>
             <w:pict>
-              <v:shape w14:anchorId="62E44C82" id="Text Box 12" o:spid="_x0000_s1033" type="#_x0000_t202" style="position:absolute;left:0;text-align:left;margin-left:0;margin-top:190.9pt;width:3in;height:28.8pt;z-index:251662336;visibility:visible;mso-wrap-style:square;mso-width-percent:0;mso-height-percent:0;mso-wrap-distance-left:9pt;mso-wrap-distance-top:0;mso-wrap-distance-right:9pt;mso-wrap-distance-bottom:0;mso-position-horizontal:absolute;mso-position-horizontal-relative:text;mso-position-vertical:absolute;mso-position-vertical-relative:text;mso-width-percent:0;mso-height-percent:0;mso-width-relative:margin;mso-height-relative:margin;v-text-anchor:top" o:gfxdata="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" fillcolor="white [3201]" stroked="f" strokeweight=".5pt">
+              <v:shape id="Text Box 12" o:spid="_x0000_s1033" type="#_x0000_t202" style="position:absolute;left:0;text-align:left;margin-left:0;margin-top:190.9pt;width:3in;height:28.8pt;z-index:251662336;visibility:visible;mso-wrap-style:square;mso-width-percent:0;mso-height-percent:0;mso-wrap-distance-left:9pt;mso-wrap-distance-top:0;mso-wrap-distance-right:9pt;mso-wrap-distance-bottom:0;mso-position-horizontal:absolute;mso-position-horizontal-relative:text;mso-position-vertical:absolute;mso-position-vertical-relative:text;mso-width-percent:0;mso-height-percent:0;mso-width-relative:margin;mso-height-relative:margin;v-text-anchor:top" o:gfxdata="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" fillcolor="white [3201]" stroked="f" strokeweight=".5pt">
                 <v:textbox>
                   <w:txbxContent>
                     <w:p>
@@ -2252,7 +2876,6 @@
       <w:r>
         <w:rPr>
           <w:noProof/>
-          <w:lang w:eastAsia="ja-JP"/>
         </w:rPr>
         <w:drawing>
           <wp:inline distT="0" distB="0" distL="0" distR="0" wp14:anchorId="4B542777" wp14:editId="767ADFB0">
@@ -2262,7 +2885,7 @@
             <wp:cNvGraphicFramePr/>
             <a:graphic xmlns:a="http://schemas.openxmlformats.org/drawingml/2006/main">
               <a:graphicData uri="http://schemas.openxmlformats.org/drawingml/2006/chart">
-                <c:chart xmlns:c="http://schemas.openxmlformats.org/drawingml/2006/chart" xmlns:r="http://schemas.openxmlformats.org/officeDocument/2006/relationships" r:id="rId9"/>
+                <c:chart xmlns:c="http://schemas.openxmlformats.org/drawingml/2006/chart" xmlns:r="http://schemas.openxmlformats.org/officeDocument/2006/relationships" r:id="rId10"/>
               </a:graphicData>
             </a:graphic>
           </wp:inline>
@@ -2350,7 +2973,23 @@
           <w:rFonts w:ascii="Times New Roman" w:hAnsi="Times New Roman" w:cs="Times New Roman"/>
           <w:sz w:val="20"/>
         </w:rPr>
-        <w:t xml:space="preserve"> just apply to vehicle detection alone. The use of genetic algorithms can increase the performance of the simple blob detector in OpenCV </w:t>
+        <w:t xml:space="preserve"> just apply to vehicle detection alone. The use of genetic algorithms can increase the performance of the simple blob detector in </w:t>
+      </w:r>
+      <w:proofErr w:type="spellStart"/>
+      <w:r>
+        <w:rPr>
+          <w:rFonts w:ascii="Times New Roman" w:hAnsi="Times New Roman" w:cs="Times New Roman"/>
+          <w:sz w:val="20"/>
+        </w:rPr>
+        <w:t>OpenCV</w:t>
+      </w:r>
+      <w:proofErr w:type="spellEnd"/>
+      <w:r>
+        <w:rPr>
+          <w:rFonts w:ascii="Times New Roman" w:hAnsi="Times New Roman" w:cs="Times New Roman"/>
+          <w:sz w:val="20"/>
+        </w:rPr>
+        <w:t xml:space="preserve"> </w:t>
       </w:r>
       <w:r>
         <w:rPr>
@@ -2435,15 +3074,7 @@
           <w:rFonts w:ascii="Times New Roman" w:hAnsi="Times New Roman" w:cs="Times New Roman"/>
           <w:sz w:val="20"/>
         </w:rPr>
-        <w:t xml:space="preserve"> If we were to train on bounding boxes for the ground truth, our genetic algorithm would perform must faster because the most time consuming task was matching the ground </w:t>
-      </w:r>
-      <w:r>
-        <w:rPr>
-          <w:rFonts w:ascii="Times New Roman" w:hAnsi="Times New Roman" w:cs="Times New Roman"/>
-          <w:sz w:val="20"/>
-        </w:rPr>
-        <w:lastRenderedPageBreak/>
-        <w:t xml:space="preserve">truths. The slow speed also limits our population generation. With fewer children, there are fewer chances of positive genetic mutations. More parents could be chosen with a bigger population pool to generate a diverse </w:t>
+        <w:t xml:space="preserve"> If we were to train on bounding boxes for the ground truth, our genetic algorithm would perform must faster because the most time consuming task was matching the ground truths. The slow speed also limits our population generation. With fewer children, there are fewer chances of positive genetic mutations. More parents could be chosen with a bigger population pool to generate a diverse </w:t>
       </w:r>
       <w:r>
         <w:rPr>
@@ -2470,8 +3101,6 @@
         <w:tab/>
         <w:t>Another issue is that the algorithm assumes that the video is both stable and has ample lighting to allow accurate detection. In example cases where videos had bad weather, unstable/shaking camera, or low-lit area existed, the algorithm wasn’t able to accurately detect vehicles and sometimes resulted in lots of false negative detection. Handling these different use cases will require more calculations, but may improve detection under these conditions.</w:t>
       </w:r>
-      <w:bookmarkStart w:id="0" w:name="_GoBack"/>
-      <w:bookmarkEnd w:id="0"/>
     </w:p>
     <w:p>
       <w:pPr>
@@ -2608,7 +3237,55 @@
                 <w:rFonts w:ascii="Times New Roman" w:hAnsi="Times New Roman" w:cs="Times New Roman"/>
                 <w:sz w:val="18"/>
               </w:rPr>
-              <w:t xml:space="preserve">J. Collado, C. Hilario, A. Escalera, J. Armingol. </w:t>
+              <w:t xml:space="preserve">J. </w:t>
+            </w:r>
+            <w:proofErr w:type="spellStart"/>
+            <w:r>
+              <w:rPr>
+                <w:rFonts w:ascii="Times New Roman" w:hAnsi="Times New Roman" w:cs="Times New Roman"/>
+                <w:sz w:val="18"/>
+              </w:rPr>
+              <w:t>Collado</w:t>
+            </w:r>
+            <w:proofErr w:type="spellEnd"/>
+            <w:r>
+              <w:rPr>
+                <w:rFonts w:ascii="Times New Roman" w:hAnsi="Times New Roman" w:cs="Times New Roman"/>
+                <w:sz w:val="18"/>
+              </w:rPr>
+              <w:t xml:space="preserve">, C. Hilario, A. </w:t>
+            </w:r>
+            <w:proofErr w:type="spellStart"/>
+            <w:r>
+              <w:rPr>
+                <w:rFonts w:ascii="Times New Roman" w:hAnsi="Times New Roman" w:cs="Times New Roman"/>
+                <w:sz w:val="18"/>
+              </w:rPr>
+              <w:t>Escalera</w:t>
+            </w:r>
+            <w:proofErr w:type="spellEnd"/>
+            <w:r>
+              <w:rPr>
+                <w:rFonts w:ascii="Times New Roman" w:hAnsi="Times New Roman" w:cs="Times New Roman"/>
+                <w:sz w:val="18"/>
+              </w:rPr>
+              <w:t xml:space="preserve">, J. </w:t>
+            </w:r>
+            <w:proofErr w:type="spellStart"/>
+            <w:r>
+              <w:rPr>
+                <w:rFonts w:ascii="Times New Roman" w:hAnsi="Times New Roman" w:cs="Times New Roman"/>
+                <w:sz w:val="18"/>
+              </w:rPr>
+              <w:t>Armingol</w:t>
+            </w:r>
+            <w:proofErr w:type="spellEnd"/>
+            <w:r>
+              <w:rPr>
+                <w:rFonts w:ascii="Times New Roman" w:hAnsi="Times New Roman" w:cs="Times New Roman"/>
+                <w:sz w:val="18"/>
+              </w:rPr>
+              <w:t xml:space="preserve">. </w:t>
             </w:r>
             <w:r>
               <w:rPr>
@@ -2694,7 +3371,39 @@
                 <w:rFonts w:ascii="Times New Roman" w:hAnsi="Times New Roman" w:cs="Times New Roman"/>
                 <w:sz w:val="18"/>
               </w:rPr>
-              <w:t>M. Betke, E. Haritaoglu, L. Davis. Real-time multiple vehicle detection and tracking from a moving vehicle. Machine Vision and Applications, 12(2):69-83</w:t>
+              <w:t xml:space="preserve">M. </w:t>
+            </w:r>
+            <w:proofErr w:type="spellStart"/>
+            <w:r>
+              <w:rPr>
+                <w:rFonts w:ascii="Times New Roman" w:hAnsi="Times New Roman" w:cs="Times New Roman"/>
+                <w:sz w:val="18"/>
+              </w:rPr>
+              <w:t>Betke</w:t>
+            </w:r>
+            <w:proofErr w:type="spellEnd"/>
+            <w:r>
+              <w:rPr>
+                <w:rFonts w:ascii="Times New Roman" w:hAnsi="Times New Roman" w:cs="Times New Roman"/>
+                <w:sz w:val="18"/>
+              </w:rPr>
+              <w:t xml:space="preserve">, E. </w:t>
+            </w:r>
+            <w:proofErr w:type="spellStart"/>
+            <w:r>
+              <w:rPr>
+                <w:rFonts w:ascii="Times New Roman" w:hAnsi="Times New Roman" w:cs="Times New Roman"/>
+                <w:sz w:val="18"/>
+              </w:rPr>
+              <w:t>Haritaoglu</w:t>
+            </w:r>
+            <w:proofErr w:type="spellEnd"/>
+            <w:r>
+              <w:rPr>
+                <w:rFonts w:ascii="Times New Roman" w:hAnsi="Times New Roman" w:cs="Times New Roman"/>
+                <w:sz w:val="18"/>
+              </w:rPr>
+              <w:t>, L. Davis. Real-time multiple vehicle detection and tracking from a moving vehicle. Machine Vision and Applications, 12(2):69-83</w:t>
             </w:r>
             <w:r>
               <w:rPr>
@@ -2759,7 +3468,23 @@
                 <w:rFonts w:ascii="Times New Roman" w:hAnsi="Times New Roman" w:cs="Times New Roman"/>
                 <w:sz w:val="18"/>
               </w:rPr>
-              <w:t xml:space="preserve">O. Achler, M. Trivedi. </w:t>
+              <w:t xml:space="preserve">O. </w:t>
+            </w:r>
+            <w:proofErr w:type="spellStart"/>
+            <w:r>
+              <w:rPr>
+                <w:rFonts w:ascii="Times New Roman" w:hAnsi="Times New Roman" w:cs="Times New Roman"/>
+                <w:sz w:val="18"/>
+              </w:rPr>
+              <w:t>Achler</w:t>
+            </w:r>
+            <w:proofErr w:type="spellEnd"/>
+            <w:r>
+              <w:rPr>
+                <w:rFonts w:ascii="Times New Roman" w:hAnsi="Times New Roman" w:cs="Times New Roman"/>
+                <w:sz w:val="18"/>
+              </w:rPr>
+              <w:t xml:space="preserve">, M. Trivedi. </w:t>
             </w:r>
             <w:r>
               <w:rPr>
@@ -2831,14 +3556,71 @@
                 <w:rFonts w:ascii="Times New Roman" w:hAnsi="Times New Roman" w:cs="Times New Roman"/>
                 <w:sz w:val="18"/>
               </w:rPr>
-              <w:t xml:space="preserve">Y. Wang, P. Jodoin, F. Porikli, J. Konrad, Y. Benezeth, P. Ishwar. </w:t>
-            </w:r>
-            <w:r>
-              <w:rPr>
-                <w:rFonts w:ascii="Times New Roman" w:hAnsi="Times New Roman" w:cs="Times New Roman"/>
-                <w:sz w:val="18"/>
-              </w:rPr>
-              <w:t>CDnet 2014: An Expanded Cha</w:t>
+              <w:t xml:space="preserve">Y. Wang, P. </w:t>
+            </w:r>
+            <w:proofErr w:type="spellStart"/>
+            <w:r>
+              <w:rPr>
+                <w:rFonts w:ascii="Times New Roman" w:hAnsi="Times New Roman" w:cs="Times New Roman"/>
+                <w:sz w:val="18"/>
+              </w:rPr>
+              <w:t>Jodoin</w:t>
+            </w:r>
+            <w:proofErr w:type="spellEnd"/>
+            <w:r>
+              <w:rPr>
+                <w:rFonts w:ascii="Times New Roman" w:hAnsi="Times New Roman" w:cs="Times New Roman"/>
+                <w:sz w:val="18"/>
+              </w:rPr>
+              <w:t xml:space="preserve">, F. </w:t>
+            </w:r>
+            <w:proofErr w:type="spellStart"/>
+            <w:r>
+              <w:rPr>
+                <w:rFonts w:ascii="Times New Roman" w:hAnsi="Times New Roman" w:cs="Times New Roman"/>
+                <w:sz w:val="18"/>
+              </w:rPr>
+              <w:t>Porikli</w:t>
+            </w:r>
+            <w:proofErr w:type="spellEnd"/>
+            <w:r>
+              <w:rPr>
+                <w:rFonts w:ascii="Times New Roman" w:hAnsi="Times New Roman" w:cs="Times New Roman"/>
+                <w:sz w:val="18"/>
+              </w:rPr>
+              <w:t xml:space="preserve">, J. Konrad, Y. </w:t>
+            </w:r>
+            <w:proofErr w:type="spellStart"/>
+            <w:r>
+              <w:rPr>
+                <w:rFonts w:ascii="Times New Roman" w:hAnsi="Times New Roman" w:cs="Times New Roman"/>
+                <w:sz w:val="18"/>
+              </w:rPr>
+              <w:t>Benezeth</w:t>
+            </w:r>
+            <w:proofErr w:type="spellEnd"/>
+            <w:r>
+              <w:rPr>
+                <w:rFonts w:ascii="Times New Roman" w:hAnsi="Times New Roman" w:cs="Times New Roman"/>
+                <w:sz w:val="18"/>
+              </w:rPr>
+              <w:t xml:space="preserve">, P. Ishwar. </w:t>
+            </w:r>
+            <w:proofErr w:type="spellStart"/>
+            <w:r>
+              <w:rPr>
+                <w:rFonts w:ascii="Times New Roman" w:hAnsi="Times New Roman" w:cs="Times New Roman"/>
+                <w:sz w:val="18"/>
+              </w:rPr>
+              <w:t>CDnet</w:t>
+            </w:r>
+            <w:proofErr w:type="spellEnd"/>
+            <w:r>
+              <w:rPr>
+                <w:rFonts w:ascii="Times New Roman" w:hAnsi="Times New Roman" w:cs="Times New Roman"/>
+                <w:sz w:val="18"/>
+              </w:rPr>
+              <w:t xml:space="preserve"> 2014: An Expanded Cha</w:t>
             </w:r>
             <w:r>
               <w:rPr>
@@ -2906,6 +3688,49 @@
               <w:t>[5]</w:t>
             </w:r>
           </w:p>
+          <w:p>
+            <w:pPr>
+              <w:jc w:val="both"/>
+              <w:rPr>
+                <w:rFonts w:ascii="Times New Roman" w:hAnsi="Times New Roman" w:cs="Times New Roman"/>
+                <w:sz w:val="18"/>
+              </w:rPr>
+            </w:pPr>
+          </w:p>
+          <w:p>
+            <w:pPr>
+              <w:jc w:val="both"/>
+              <w:rPr>
+                <w:rFonts w:ascii="Times New Roman" w:hAnsi="Times New Roman" w:cs="Times New Roman"/>
+                <w:sz w:val="18"/>
+              </w:rPr>
+            </w:pPr>
+          </w:p>
+          <w:p>
+            <w:pPr>
+              <w:jc w:val="both"/>
+              <w:rPr>
+                <w:rFonts w:ascii="Times New Roman" w:hAnsi="Times New Roman" w:cs="Times New Roman"/>
+                <w:sz w:val="18"/>
+              </w:rPr>
+            </w:pPr>
+          </w:p>
+          <w:p>
+            <w:pPr>
+              <w:jc w:val="both"/>
+              <w:rPr>
+                <w:rFonts w:ascii="Times New Roman" w:hAnsi="Times New Roman" w:cs="Times New Roman"/>
+                <w:sz w:val="18"/>
+              </w:rPr>
+            </w:pPr>
+            <w:r>
+              <w:rPr>
+                <w:rFonts w:ascii="Times New Roman" w:hAnsi="Times New Roman" w:cs="Times New Roman"/>
+                <w:sz w:val="18"/>
+              </w:rPr>
+              <w:t>[6]</w:t>
+            </w:r>
+          </w:p>
         </w:tc>
         <w:tc>
           <w:tcPr>
@@ -2924,7 +3749,39 @@
                 <w:rFonts w:ascii="Times New Roman" w:hAnsi="Times New Roman" w:cs="Times New Roman"/>
                 <w:sz w:val="18"/>
               </w:rPr>
-              <w:t xml:space="preserve">Z. Zivkovic, F. Heijden. </w:t>
+              <w:t xml:space="preserve">Z. </w:t>
+            </w:r>
+            <w:proofErr w:type="spellStart"/>
+            <w:r>
+              <w:rPr>
+                <w:rFonts w:ascii="Times New Roman" w:hAnsi="Times New Roman" w:cs="Times New Roman"/>
+                <w:sz w:val="18"/>
+              </w:rPr>
+              <w:t>Zivkovic</w:t>
+            </w:r>
+            <w:proofErr w:type="spellEnd"/>
+            <w:r>
+              <w:rPr>
+                <w:rFonts w:ascii="Times New Roman" w:hAnsi="Times New Roman" w:cs="Times New Roman"/>
+                <w:sz w:val="18"/>
+              </w:rPr>
+              <w:t xml:space="preserve">, F. </w:t>
+            </w:r>
+            <w:proofErr w:type="spellStart"/>
+            <w:r>
+              <w:rPr>
+                <w:rFonts w:ascii="Times New Roman" w:hAnsi="Times New Roman" w:cs="Times New Roman"/>
+                <w:sz w:val="18"/>
+              </w:rPr>
+              <w:t>Heijden</w:t>
+            </w:r>
+            <w:proofErr w:type="spellEnd"/>
+            <w:r>
+              <w:rPr>
+                <w:rFonts w:ascii="Times New Roman" w:hAnsi="Times New Roman" w:cs="Times New Roman"/>
+                <w:sz w:val="18"/>
+              </w:rPr>
+              <w:t xml:space="preserve">. </w:t>
             </w:r>
             <w:r>
               <w:rPr>
@@ -2939,6 +3796,54 @@
                 <w:sz w:val="18"/>
               </w:rPr>
               <w:t xml:space="preserve"> Pattern recognition letters, 27(7):773-780, 2006.</w:t>
+            </w:r>
+          </w:p>
+          <w:p>
+            <w:pPr>
+              <w:jc w:val="both"/>
+              <w:rPr>
+                <w:rFonts w:ascii="Times New Roman" w:hAnsi="Times New Roman" w:cs="Times New Roman"/>
+                <w:sz w:val="18"/>
+              </w:rPr>
+            </w:pPr>
+            <w:r>
+              <w:rPr>
+                <w:rFonts w:ascii="Times New Roman" w:hAnsi="Times New Roman" w:cs="Times New Roman"/>
+                <w:sz w:val="18"/>
+              </w:rPr>
+              <w:t xml:space="preserve">S. </w:t>
+            </w:r>
+            <w:proofErr w:type="spellStart"/>
+            <w:r>
+              <w:rPr>
+                <w:rFonts w:ascii="Times New Roman" w:hAnsi="Times New Roman" w:cs="Times New Roman"/>
+                <w:sz w:val="18"/>
+              </w:rPr>
+              <w:t>Priyadharshini</w:t>
+            </w:r>
+            <w:proofErr w:type="spellEnd"/>
+            <w:r>
+              <w:rPr>
+                <w:rFonts w:ascii="Times New Roman" w:hAnsi="Times New Roman" w:cs="Times New Roman"/>
+                <w:sz w:val="18"/>
+              </w:rPr>
+              <w:t xml:space="preserve">, S. </w:t>
+            </w:r>
+            <w:proofErr w:type="spellStart"/>
+            <w:r>
+              <w:rPr>
+                <w:rFonts w:ascii="Times New Roman" w:hAnsi="Times New Roman" w:cs="Times New Roman"/>
+                <w:sz w:val="18"/>
+              </w:rPr>
+              <w:t>Dhanalakshmi</w:t>
+            </w:r>
+            <w:proofErr w:type="spellEnd"/>
+            <w:r>
+              <w:rPr>
+                <w:rFonts w:ascii="Times New Roman" w:hAnsi="Times New Roman" w:cs="Times New Roman"/>
+                <w:sz w:val="18"/>
+              </w:rPr>
+              <w:t>. Foreground object motion detection by background subtraction and signaling using GSM, 27-28 2014.</w:t>
             </w:r>
           </w:p>
         </w:tc>
@@ -2965,8 +3870,8 @@
 </file>
 
 <file path=word/numbering.xml><?xml version="1.0" encoding="utf-8"?>
-<w:numbering xmlns:wpc="http://schemas.microsoft.com/office/word/2010/wordprocessingCanvas" xmlns:mc="http://schemas.openxmlformats.org/markup-compatibility/2006" xmlns:o="urn:schemas-microsoft-com:office:office" xmlns:r="http://schemas.openxmlformats.org/officeDocument/2006/relationships" xmlns:m="http://schemas.openxmlformats.org/officeDocument/2006/math" xmlns:v="urn:schemas-microsoft-com:vml" xmlns:wp14="http://schemas.microsoft.com/office/word/2010/wordprocessingDrawing" xmlns:wp="http://schemas.openxmlformats.org/drawingml/2006/wordprocessingDrawing" xmlns:w10="urn:schemas-microsoft-com:office:word" xmlns:w="http://schemas.openxmlformats.org/wordprocessingml/2006/main" xmlns:w14="http://schemas.microsoft.com/office/word/2010/wordml" xmlns:w15="http://schemas.microsoft.com/office/word/2012/wordml" xmlns:wpg="http://schemas.microsoft.com/office/word/2010/wordprocessingGroup" xmlns:wpi="http://schemas.microsoft.com/office/word/2010/wordprocessingInk" xmlns:wne="http://schemas.microsoft.com/office/word/2006/wordml" xmlns:wps="http://schemas.microsoft.com/office/word/2010/wordprocessingShape" mc:Ignorable="w14 w15 wp14">
-  <w:abstractNum w:abstractNumId="0" w15:restartNumberingAfterBreak="0">
+<w:numbering xmlns:wpc="http://schemas.microsoft.com/office/word/2010/wordprocessingCanvas" xmlns:mc="http://schemas.openxmlformats.org/markup-compatibility/2006" xmlns:o="urn:schemas-microsoft-com:office:office" xmlns:r="http://schemas.openxmlformats.org/officeDocument/2006/relationships" xmlns:m="http://schemas.openxmlformats.org/officeDocument/2006/math" xmlns:v="urn:schemas-microsoft-com:vml" xmlns:wp14="http://schemas.microsoft.com/office/word/2010/wordprocessingDrawing" xmlns:wp="http://schemas.openxmlformats.org/drawingml/2006/wordprocessingDrawing" xmlns:w10="urn:schemas-microsoft-com:office:word" xmlns:w="http://schemas.openxmlformats.org/wordprocessingml/2006/main" xmlns:w14="http://schemas.microsoft.com/office/word/2010/wordml" xmlns:wpg="http://schemas.microsoft.com/office/word/2010/wordprocessingGroup" xmlns:wpi="http://schemas.microsoft.com/office/word/2010/wordprocessingInk" xmlns:wne="http://schemas.microsoft.com/office/word/2006/wordml" xmlns:wps="http://schemas.microsoft.com/office/word/2010/wordprocessingShape" mc:Ignorable="w14 wp14">
+  <w:abstractNum w:abstractNumId="0">
     <w:nsid w:val="48A23A80"/>
     <w:multiLevelType w:val="hybridMultilevel"/>
     <w:tmpl w:val="7854CEE0"/>
@@ -3062,7 +3967,7 @@
 </file>
 
 <file path=word/styles.xml><?xml version="1.0" encoding="utf-8"?>
-<w:styles xmlns:mc="http://schemas.openxmlformats.org/markup-compatibility/2006" xmlns:r="http://schemas.openxmlformats.org/officeDocument/2006/relationships" xmlns:w="http://schemas.openxmlformats.org/wordprocessingml/2006/main" xmlns:w14="http://schemas.microsoft.com/office/word/2010/wordml" xmlns:w15="http://schemas.microsoft.com/office/word/2012/wordml" mc:Ignorable="w14 w15">
+<w:styles xmlns:mc="http://schemas.openxmlformats.org/markup-compatibility/2006" xmlns:r="http://schemas.openxmlformats.org/officeDocument/2006/relationships" xmlns:w="http://schemas.openxmlformats.org/wordprocessingml/2006/main" xmlns:w14="http://schemas.microsoft.com/office/word/2010/wordml" mc:Ignorable="w14">
   <w:docDefaults>
     <w:rPrDefault>
       <w:rPr>
@@ -3078,378 +3983,144 @@
       </w:pPr>
     </w:pPrDefault>
   </w:docDefaults>
-  <w:latentStyles w:defLockedState="0" w:defUIPriority="99" w:defSemiHidden="0" w:defUnhideWhenUsed="0" w:defQFormat="0" w:count="371">
-    <w:lsdException w:name="Normal" w:uiPriority="0" w:qFormat="1"/>
-    <w:lsdException w:name="heading 1" w:uiPriority="9" w:qFormat="1"/>
-    <w:lsdException w:name="heading 2" w:semiHidden="1" w:uiPriority="9" w:unhideWhenUsed="1" w:qFormat="1"/>
-    <w:lsdException w:name="heading 3" w:semiHidden="1" w:uiPriority="9" w:unhideWhenUsed="1" w:qFormat="1"/>
-    <w:lsdException w:name="heading 4" w:semiHidden="1" w:uiPriority="9" w:unhideWhenUsed="1" w:qFormat="1"/>
-    <w:lsdException w:name="heading 5" w:semiHidden="1" w:uiPriority="9" w:unhideWhenUsed="1" w:qFormat="1"/>
-    <w:lsdException w:name="heading 6" w:semiHidden="1" w:uiPriority="9" w:unhideWhenUsed="1" w:qFormat="1"/>
-    <w:lsdException w:name="heading 7" w:semiHidden="1" w:uiPriority="9" w:unhideWhenUsed="1" w:qFormat="1"/>
-    <w:lsdException w:name="heading 8" w:semiHidden="1" w:uiPriority="9" w:unhideWhenUsed="1" w:qFormat="1"/>
-    <w:lsdException w:name="heading 9" w:semiHidden="1" w:uiPriority="9" w:unhideWhenUsed="1" w:qFormat="1"/>
-    <w:lsdException w:name="index 1" w:semiHidden="1" w:unhideWhenUsed="1"/>
-    <w:lsdException w:name="index 2" w:semiHidden="1" w:unhideWhenUsed="1"/>
-    <w:lsdException w:name="index 3" w:semiHidden="1" w:unhideWhenUsed="1"/>
-    <w:lsdException w:name="index 4" w:semiHidden="1" w:unhideWhenUsed="1"/>
-    <w:lsdException w:name="index 5" w:semiHidden="1" w:unhideWhenUsed="1"/>
-    <w:lsdException w:name="index 6" w:semiHidden="1" w:unhideWhenUsed="1"/>
-    <w:lsdException w:name="index 7" w:semiHidden="1" w:unhideWhenUsed="1"/>
-    <w:lsdException w:name="index 8" w:semiHidden="1" w:unhideWhenUsed="1"/>
-    <w:lsdException w:name="index 9" w:semiHidden="1" w:unhideWhenUsed="1"/>
-    <w:lsdException w:name="toc 1" w:semiHidden="1" w:uiPriority="39" w:unhideWhenUsed="1"/>
-    <w:lsdException w:name="toc 2" w:semiHidden="1" w:uiPriority="39" w:unhideWhenUsed="1"/>
-    <w:lsdException w:name="toc 3" w:semiHidden="1" w:uiPriority="39" w:unhideWhenUsed="1"/>
-    <w:lsdException w:name="toc 4" w:semiHidden="1" w:uiPriority="39" w:unhideWhenUsed="1"/>
-    <w:lsdException w:name="toc 5" w:semiHidden="1" w:uiPriority="39" w:unhideWhenUsed="1"/>
-    <w:lsdException w:name="toc 6" w:semiHidden="1" w:uiPriority="39" w:unhideWhenUsed="1"/>
-    <w:lsdException w:name="toc 7" w:semiHidden="1" w:uiPriority="39" w:unhideWhenUsed="1"/>
-    <w:lsdException w:name="toc 8" w:semiHidden="1" w:uiPriority="39" w:unhideWhenUsed="1"/>
-    <w:lsdException w:name="toc 9" w:semiHidden="1" w:uiPriority="39" w:unhideWhenUsed="1"/>
-    <w:lsdException w:name="Normal Indent" w:semiHidden="1" w:unhideWhenUsed="1"/>
-    <w:lsdException w:name="footnote text" w:semiHidden="1" w:unhideWhenUsed="1"/>
-    <w:lsdException w:name="annotation text" w:semiHidden="1" w:unhideWhenUsed="1"/>
-    <w:lsdException w:name="header" w:semiHidden="1" w:unhideWhenUsed="1"/>
-    <w:lsdException w:name="footer" w:semiHidden="1" w:unhideWhenUsed="1"/>
-    <w:lsdException w:name="index heading" w:semiHidden="1" w:unhideWhenUsed="1"/>
-    <w:lsdException w:name="caption" w:semiHidden="1" w:uiPriority="0" w:unhideWhenUsed="1" w:qFormat="1"/>
-    <w:lsdException w:name="table of figures" w:semiHidden="1" w:unhideWhenUsed="1"/>
-    <w:lsdException w:name="envelope address" w:semiHidden="1" w:unhideWhenUsed="1"/>
-    <w:lsdException w:name="envelope return" w:semiHidden="1" w:unhideWhenUsed="1"/>
-    <w:lsdException w:name="footnote reference" w:semiHidden="1" w:unhideWhenUsed="1"/>
-    <w:lsdException w:name="annotation reference" w:semiHidden="1" w:unhideWhenUsed="1"/>
-    <w:lsdException w:name="line number" w:semiHidden="1" w:unhideWhenUsed="1"/>
-    <w:lsdException w:name="page number" w:semiHidden="1" w:unhideWhenUsed="1"/>
-    <w:lsdException w:name="endnote reference" w:semiHidden="1" w:unhideWhenUsed="1"/>
-    <w:lsdException w:name="endnote text" w:semiHidden="1" w:unhideWhenUsed="1"/>
-    <w:lsdException w:name="table of authorities" w:semiHidden="1" w:unhideWhenUsed="1"/>
-    <w:lsdException w:name="macro" w:semiHidden="1" w:unhideWhenUsed="1"/>
-    <w:lsdException w:name="toa heading" w:semiHidden="1" w:unhideWhenUsed="1"/>
-    <w:lsdException w:name="List" w:semiHidden="1" w:unhideWhenUsed="1"/>
-    <w:lsdException w:name="List Bullet" w:semiHidden="1" w:unhideWhenUsed="1"/>
-    <w:lsdException w:name="List Number" w:semiHidden="1" w:unhideWhenUsed="1"/>
-    <w:lsdException w:name="List 2" w:semiHidden="1" w:unhideWhenUsed="1"/>
-    <w:lsdException w:name="List 3" w:semiHidden="1" w:unhideWhenUsed="1"/>
-    <w:lsdException w:name="List 4" w:semiHidden="1" w:unhideWhenUsed="1"/>
-    <w:lsdException w:name="List 5" w:semiHidden="1" w:unhideWhenUsed="1"/>
-    <w:lsdException w:name="List Bullet 2" w:semiHidden="1" w:unhideWhenUsed="1"/>
-    <w:lsdException w:name="List Bullet 3" w:semiHidden="1" w:unhideWhenUsed="1"/>
-    <w:lsdException w:name="List Bullet 4" w:semiHidden="1" w:unhideWhenUsed="1"/>
-    <w:lsdException w:name="List Bullet 5" w:semiHidden="1" w:unhideWhenUsed="1"/>
-    <w:lsdException w:name="List Number 2" w:semiHidden="1" w:unhideWhenUsed="1"/>
-    <w:lsdException w:name="List Number 3" w:semiHidden="1" w:unhideWhenUsed="1"/>
-    <w:lsdException w:name="List Number 4" w:semiHidden="1" w:unhideWhenUsed="1"/>
-    <w:lsdException w:name="List Number 5" w:semiHidden="1" w:unhideWhenUsed="1"/>
-    <w:lsdException w:name="Title" w:uiPriority="0" w:qFormat="1"/>
-    <w:lsdException w:name="Closing" w:semiHidden="1" w:unhideWhenUsed="1"/>
-    <w:lsdException w:name="Signature" w:semiHidden="1" w:unhideWhenUsed="1"/>
-    <w:lsdException w:name="Default Paragraph Font" w:semiHidden="1" w:uiPriority="1" w:unhideWhenUsed="1"/>
-    <w:lsdException w:name="Body Text" w:semiHidden="1" w:unhideWhenUsed="1"/>
-    <w:lsdException w:name="Body Text Indent" w:semiHidden="1" w:unhideWhenUsed="1"/>
-    <w:lsdException w:name="List Continue" w:semiHidden="1" w:unhideWhenUsed="1"/>
-    <w:lsdException w:name="List Continue 2" w:semiHidden="1" w:unhideWhenUsed="1"/>
-    <w:lsdException w:name="List Continue 3" w:semiHidden="1" w:unhideWhenUsed="1"/>
-    <w:lsdException w:name="List Continue 4" w:semiHidden="1" w:unhideWhenUsed="1"/>
-    <w:lsdException w:name="List Continue 5" w:semiHidden="1" w:unhideWhenUsed="1"/>
-    <w:lsdException w:name="Message Header" w:semiHidden="1" w:unhideWhenUsed="1"/>
-    <w:lsdException w:name="Subtitle" w:uiPriority="11" w:qFormat="1"/>
-    <w:lsdException w:name="Salutation" w:semiHidden="1" w:unhideWhenUsed="1"/>
-    <w:lsdException w:name="Date" w:semiHidden="1" w:unhideWhenUsed="1"/>
-    <w:lsdException w:name="Body Text First Indent" w:semiHidden="1" w:unhideWhenUsed="1"/>
-    <w:lsdException w:name="Body Text First Indent 2" w:semiHidden="1" w:unhideWhenUsed="1"/>
-    <w:lsdException w:name="Note Heading" w:semiHidden="1" w:unhideWhenUsed="1"/>
-    <w:lsdException w:name="Body Text 2" w:semiHidden="1" w:unhideWhenUsed="1"/>
-    <w:lsdException w:name="Body Text 3" w:semiHidden="1" w:unhideWhenUsed="1"/>
-    <w:lsdException w:name="Body Text Indent 2" w:semiHidden="1" w:unhideWhenUsed="1"/>
-    <w:lsdException w:name="Body Text Indent 3" w:semiHidden="1" w:unhideWhenUsed="1"/>
-    <w:lsdException w:name="Block Text" w:semiHidden="1" w:unhideWhenUsed="1"/>
-    <w:lsdException w:name="Hyperlink" w:semiHidden="1" w:unhideWhenUsed="1"/>
-    <w:lsdException w:name="FollowedHyperlink" w:semiHidden="1" w:unhideWhenUsed="1"/>
-    <w:lsdException w:name="Strong" w:uiPriority="22" w:qFormat="1"/>
-    <w:lsdException w:name="Emphasis" w:uiPriority="20" w:qFormat="1"/>
-    <w:lsdException w:name="Document Map" w:semiHidden="1" w:unhideWhenUsed="1"/>
-    <w:lsdException w:name="Plain Text" w:semiHidden="1" w:unhideWhenUsed="1"/>
-    <w:lsdException w:name="E-mail Signature" w:semiHidden="1" w:unhideWhenUsed="1"/>
-    <w:lsdException w:name="HTML Top of Form" w:semiHidden="1" w:unhideWhenUsed="1"/>
-    <w:lsdException w:name="HTML Bottom of Form" w:semiHidden="1" w:unhideWhenUsed="1"/>
-    <w:lsdException w:name="Normal (Web)" w:semiHidden="1" w:unhideWhenUsed="1"/>
-    <w:lsdException w:name="HTML Acronym" w:semiHidden="1" w:unhideWhenUsed="1"/>
-    <w:lsdException w:name="HTML Address" w:semiHidden="1" w:unhideWhenUsed="1"/>
-    <w:lsdException w:name="HTML Cite" w:semiHidden="1" w:unhideWhenUsed="1"/>
-    <w:lsdException w:name="HTML Code" w:semiHidden="1" w:unhideWhenUsed="1"/>
-    <w:lsdException w:name="HTML Definition" w:semiHidden="1" w:unhideWhenUsed="1"/>
-    <w:lsdException w:name="HTML Keyboard" w:semiHidden="1" w:unhideWhenUsed="1"/>
-    <w:lsdException w:name="HTML Preformatted" w:semiHidden="1" w:unhideWhenUsed="1"/>
-    <w:lsdException w:name="HTML Sample" w:semiHidden="1" w:unhideWhenUsed="1"/>
-    <w:lsdException w:name="HTML Typewriter" w:semiHidden="1" w:unhideWhenUsed="1"/>
-    <w:lsdException w:name="HTML Variable" w:semiHidden="1" w:unhideWhenUsed="1"/>
-    <w:lsdException w:name="Normal Table" w:semiHidden="1" w:unhideWhenUsed="1"/>
-    <w:lsdException w:name="annotation subject" w:semiHidden="1" w:unhideWhenUsed="1"/>
-    <w:lsdException w:name="No List" w:semiHidden="1" w:unhideWhenUsed="1"/>
-    <w:lsdException w:name="Outline List 1" w:semiHidden="1" w:unhideWhenUsed="1"/>
-    <w:lsdException w:name="Outline List 2" w:semiHidden="1" w:unhideWhenUsed="1"/>
-    <w:lsdException w:name="Outline List 3" w:semiHidden="1" w:unhideWhenUsed="1"/>
-    <w:lsdException w:name="Table Simple 1" w:semiHidden="1" w:unhideWhenUsed="1"/>
-    <w:lsdException w:name="Table Simple 2" w:semiHidden="1" w:unhideWhenUsed="1"/>
-    <w:lsdException w:name="Table Simple 3" w:semiHidden="1" w:unhideWhenUsed="1"/>
-    <w:lsdException w:name="Table Classic 1" w:semiHidden="1" w:unhideWhenUsed="1"/>
-    <w:lsdException w:name="Table Classic 2" w:semiHidden="1" w:unhideWhenUsed="1"/>
-    <w:lsdException w:name="Table Classic 3" w:semiHidden="1" w:unhideWhenUsed="1"/>
-    <w:lsdException w:name="Table Classic 4" w:semiHidden="1" w:unhideWhenUsed="1"/>
-    <w:lsdException w:name="Table Colorful 1" w:semiHidden="1" w:unhideWhenUsed="1"/>
-    <w:lsdException w:name="Table Colorful 2" w:semiHidden="1" w:unhideWhenUsed="1"/>
-    <w:lsdException w:name="Table Colorful 3" w:semiHidden="1" w:unhideWhenUsed="1"/>
-    <w:lsdException w:name="Table Columns 1" w:semiHidden="1" w:unhideWhenUsed="1"/>
-    <w:lsdException w:name="Table Columns 2" w:semiHidden="1" w:unhideWhenUsed="1"/>
-    <w:lsdException w:name="Table Columns 3" w:semiHidden="1" w:unhideWhenUsed="1"/>
-    <w:lsdException w:name="Table Columns 4" w:semiHidden="1" w:unhideWhenUsed="1"/>
-    <w:lsdException w:name="Table Columns 5" w:semiHidden="1" w:unhideWhenUsed="1"/>
-    <w:lsdException w:name="Table Grid 1" w:semiHidden="1" w:unhideWhenUsed="1"/>
-    <w:lsdException w:name="Table Grid 2" w:semiHidden="1" w:unhideWhenUsed="1"/>
-    <w:lsdException w:name="Table Grid 3" w:semiHidden="1" w:unhideWhenUsed="1"/>
-    <w:lsdException w:name="Table Grid 4" w:semiHidden="1" w:unhideWhenUsed="1"/>
-    <w:lsdException w:name="Table Grid 5" w:semiHidden="1" w:unhideWhenUsed="1"/>
-    <w:lsdException w:name="Table Grid 6" w:semiHidden="1" w:unhideWhenUsed="1"/>
-    <w:lsdException w:name="Table Grid 7" w:semiHidden="1" w:unhideWhenUsed="1"/>
-    <w:lsdException w:name="Table Grid 8" w:semiHidden="1" w:unhideWhenUsed="1"/>
-    <w:lsdException w:name="Table List 1" w:semiHidden="1" w:unhideWhenUsed="1"/>
-    <w:lsdException w:name="Table List 2" w:semiHidden="1" w:unhideWhenUsed="1"/>
-    <w:lsdException w:name="Table List 3" w:semiHidden="1" w:unhideWhenUsed="1"/>
-    <w:lsdException w:name="Table List 4" w:semiHidden="1" w:unhideWhenUsed="1"/>
-    <w:lsdException w:name="Table List 5" w:semiHidden="1" w:unhideWhenUsed="1"/>
-    <w:lsdException w:name="Table List 6" w:semiHidden="1" w:unhideWhenUsed="1"/>
-    <w:lsdException w:name="Table List 7" w:semiHidden="1" w:unhideWhenUsed="1"/>
-    <w:lsdException w:name="Table List 8" w:semiHidden="1" w:unhideWhenUsed="1"/>
-    <w:lsdException w:name="Table 3D effects 1" w:semiHidden="1" w:unhideWhenUsed="1"/>
-    <w:lsdException w:name="Table 3D effects 2" w:semiHidden="1" w:unhideWhenUsed="1"/>
-    <w:lsdException w:name="Table 3D effects 3" w:semiHidden="1" w:unhideWhenUsed="1"/>
-    <w:lsdException w:name="Table Contemporary" w:semiHidden="1" w:unhideWhenUsed="1"/>
-    <w:lsdException w:name="Table Elegant" w:semiHidden="1" w:unhideWhenUsed="1"/>
-    <w:lsdException w:name="Table Professional" w:semiHidden="1" w:unhideWhenUsed="1"/>
-    <w:lsdException w:name="Table Subtle 1" w:semiHidden="1" w:unhideWhenUsed="1"/>
-    <w:lsdException w:name="Table Subtle 2" w:semiHidden="1" w:unhideWhenUsed="1"/>
-    <w:lsdException w:name="Table Web 1" w:semiHidden="1" w:unhideWhenUsed="1"/>
-    <w:lsdException w:name="Table Web 2" w:semiHidden="1" w:unhideWhenUsed="1"/>
-    <w:lsdException w:name="Table Web 3" w:semiHidden="1" w:unhideWhenUsed="1"/>
-    <w:lsdException w:name="Balloon Text" w:semiHidden="1" w:unhideWhenUsed="1"/>
-    <w:lsdException w:name="Table Grid" w:uiPriority="59"/>
-    <w:lsdException w:name="Table Theme" w:semiHidden="1" w:unhideWhenUsed="1"/>
-    <w:lsdException w:name="Placeholder Text" w:semiHidden="1"/>
-    <w:lsdException w:name="No Spacing" w:uiPriority="1" w:qFormat="1"/>
-    <w:lsdException w:name="Light Shading" w:uiPriority="60"/>
-    <w:lsdException w:name="Light List" w:uiPriority="61"/>
-    <w:lsdException w:name="Light Grid" w:uiPriority="62"/>
-    <w:lsdException w:name="Medium Shading 1" w:uiPriority="63"/>
-    <w:lsdException w:name="Medium Shading 2" w:uiPriority="64"/>
-    <w:lsdException w:name="Medium List 1" w:uiPriority="65"/>
-    <w:lsdException w:name="Medium List 2" w:uiPriority="66"/>
-    <w:lsdException w:name="Medium Grid 1" w:uiPriority="67"/>
-    <w:lsdException w:name="Medium Grid 2" w:uiPriority="68"/>
-    <w:lsdException w:name="Medium Grid 3" w:uiPriority="69"/>
-    <w:lsdException w:name="Dark List" w:uiPriority="70"/>
-    <w:lsdException w:name="Colorful Shading" w:uiPriority="71"/>
-    <w:lsdException w:name="Colorful List" w:uiPriority="72"/>
-    <w:lsdException w:name="Colorful Grid" w:uiPriority="73"/>
-    <w:lsdException w:name="Light Shading Accent 1" w:uiPriority="60"/>
-    <w:lsdException w:name="Light List Accent 1" w:uiPriority="61"/>
-    <w:lsdException w:name="Light Grid Accent 1" w:uiPriority="62"/>
-    <w:lsdException w:name="Medium Shading 1 Accent 1" w:uiPriority="63"/>
-    <w:lsdException w:name="Medium Shading 2 Accent 1" w:uiPriority="64"/>
-    <w:lsdException w:name="Medium List 1 Accent 1" w:uiPriority="65"/>
-    <w:lsdException w:name="Revision" w:semiHidden="1"/>
-    <w:lsdException w:name="List Paragraph" w:uiPriority="34" w:qFormat="1"/>
-    <w:lsdException w:name="Quote" w:uiPriority="29" w:qFormat="1"/>
-    <w:lsdException w:name="Intense Quote" w:uiPriority="30" w:qFormat="1"/>
-    <w:lsdException w:name="Medium List 2 Accent 1" w:uiPriority="66"/>
-    <w:lsdException w:name="Medium Grid 1 Accent 1" w:uiPriority="67"/>
-    <w:lsdException w:name="Medium Grid 2 Accent 1" w:uiPriority="68"/>
-    <w:lsdException w:name="Medium Grid 3 Accent 1" w:uiPriority="69"/>
-    <w:lsdException w:name="Dark List Accent 1" w:uiPriority="70"/>
-    <w:lsdException w:name="Colorful Shading Accent 1" w:uiPriority="71"/>
-    <w:lsdException w:name="Colorful List Accent 1" w:uiPriority="72"/>
-    <w:lsdException w:name="Colorful Grid Accent 1" w:uiPriority="73"/>
-    <w:lsdException w:name="Light Shading Accent 2" w:uiPriority="60"/>
-    <w:lsdException w:name="Light List Accent 2" w:uiPriority="61"/>
-    <w:lsdException w:name="Light Grid Accent 2" w:uiPriority="62"/>
-    <w:lsdException w:name="Medium Shading 1 Accent 2" w:uiPriority="63"/>
-    <w:lsdException w:name="Medium Shading 2 Accent 2" w:uiPriority="64"/>
-    <w:lsdException w:name="Medium List 1 Accent 2" w:uiPriority="65"/>
-    <w:lsdException w:name="Medium List 2 Accent 2" w:uiPriority="66"/>
-    <w:lsdException w:name="Medium Grid 1 Accent 2" w:uiPriority="67"/>
-    <w:lsdException w:name="Medium Grid 2 Accent 2" w:uiPriority="68"/>
-    <w:lsdException w:name="Medium Grid 3 Accent 2" w:uiPriority="69"/>
-    <w:lsdException w:name="Dark List Accent 2" w:uiPriority="70"/>
-    <w:lsdException w:name="Colorful Shading Accent 2" w:uiPriority="71"/>
-    <w:lsdException w:name="Colorful List Accent 2" w:uiPriority="72"/>
-    <w:lsdException w:name="Colorful Grid Accent 2" w:uiPriority="73"/>
-    <w:lsdException w:name="Light Shading Accent 3" w:uiPriority="60"/>
-    <w:lsdException w:name="Light List Accent 3" w:uiPriority="61"/>
-    <w:lsdException w:name="Light Grid Accent 3" w:uiPriority="62"/>
-    <w:lsdException w:name="Medium Shading 1 Accent 3" w:uiPriority="63"/>
-    <w:lsdException w:name="Medium Shading 2 Accent 3" w:uiPriority="64"/>
-    <w:lsdException w:name="Medium List 1 Accent 3" w:uiPriority="65"/>
-    <w:lsdException w:name="Medium List 2 Accent 3" w:uiPriority="66"/>
-    <w:lsdException w:name="Medium Grid 1 Accent 3" w:uiPriority="67"/>
-    <w:lsdException w:name="Medium Grid 2 Accent 3" w:uiPriority="68"/>
-    <w:lsdException w:name="Medium Grid 3 Accent 3" w:uiPriority="69"/>
-    <w:lsdException w:name="Dark List Accent 3" w:uiPriority="70"/>
-    <w:lsdException w:name="Colorful Shading Accent 3" w:uiPriority="71"/>
-    <w:lsdException w:name="Colorful List Accent 3" w:uiPriority="72"/>
-    <w:lsdException w:name="Colorful Grid Accent 3" w:uiPriority="73"/>
-    <w:lsdException w:name="Light Shading Accent 4" w:uiPriority="60"/>
-    <w:lsdException w:name="Light List Accent 4" w:uiPriority="61"/>
-    <w:lsdException w:name="Light Grid Accent 4" w:uiPriority="62"/>
-    <w:lsdException w:name="Medium Shading 1 Accent 4" w:uiPriority="63"/>
-    <w:lsdException w:name="Medium Shading 2 Accent 4" w:uiPriority="64"/>
-    <w:lsdException w:name="Medium List 1 Accent 4" w:uiPriority="65"/>
-    <w:lsdException w:name="Medium List 2 Accent 4" w:uiPriority="66"/>
-    <w:lsdException w:name="Medium Grid 1 Accent 4" w:uiPriority="67"/>
-    <w:lsdException w:name="Medium Grid 2 Accent 4" w:uiPriority="68"/>
-    <w:lsdException w:name="Medium Grid 3 Accent 4" w:uiPriority="69"/>
-    <w:lsdException w:name="Dark List Accent 4" w:uiPriority="70"/>
-    <w:lsdException w:name="Colorful Shading Accent 4" w:uiPriority="71"/>
-    <w:lsdException w:name="Colorful List Accent 4" w:uiPriority="72"/>
-    <w:lsdException w:name="Colorful Grid Accent 4" w:uiPriority="73"/>
-    <w:lsdException w:name="Light Shading Accent 5" w:uiPriority="60"/>
-    <w:lsdException w:name="Light List Accent 5" w:uiPriority="61"/>
-    <w:lsdException w:name="Light Grid Accent 5" w:uiPriority="62"/>
-    <w:lsdException w:name="Medium Shading 1 Accent 5" w:uiPriority="63"/>
-    <w:lsdException w:name="Medium Shading 2 Accent 5" w:uiPriority="64"/>
-    <w:lsdException w:name="Medium List 1 Accent 5" w:uiPriority="65"/>
-    <w:lsdException w:name="Medium List 2 Accent 5" w:uiPriority="66"/>
-    <w:lsdException w:name="Medium Grid 1 Accent 5" w:uiPriority="67"/>
-    <w:lsdException w:name="Medium Grid 2 Accent 5" w:uiPriority="68"/>
-    <w:lsdException w:name="Medium Grid 3 Accent 5" w:uiPriority="69"/>
-    <w:lsdException w:name="Dark List Accent 5" w:uiPriority="70"/>
-    <w:lsdException w:name="Colorful Shading Accent 5" w:uiPriority="71"/>
-    <w:lsdException w:name="Colorful List Accent 5" w:uiPriority="72"/>
-    <w:lsdException w:name="Colorful Grid Accent 5" w:uiPriority="73"/>
-    <w:lsdException w:name="Light Shading Accent 6" w:uiPriority="60"/>
-    <w:lsdException w:name="Light List Accent 6" w:uiPriority="61"/>
-    <w:lsdException w:name="Light Grid Accent 6" w:uiPriority="62"/>
-    <w:lsdException w:name="Medium Shading 1 Accent 6" w:uiPriority="63"/>
-    <w:lsdException w:name="Medium Shading 2 Accent 6" w:uiPriority="64"/>
-    <w:lsdException w:name="Medium List 1 Accent 6" w:uiPriority="65"/>
-    <w:lsdException w:name="Medium List 2 Accent 6" w:uiPriority="66"/>
-    <w:lsdException w:name="Medium Grid 1 Accent 6" w:uiPriority="67"/>
-    <w:lsdException w:name="Medium Grid 2 Accent 6" w:uiPriority="68"/>
-    <w:lsdException w:name="Medium Grid 3 Accent 6" w:uiPriority="69"/>
-    <w:lsdException w:name="Dark List Accent 6" w:uiPriority="70"/>
-    <w:lsdException w:name="Colorful Shading Accent 6" w:uiPriority="71"/>
-    <w:lsdException w:name="Colorful List Accent 6" w:uiPriority="72"/>
-    <w:lsdException w:name="Colorful Grid Accent 6" w:uiPriority="73"/>
-    <w:lsdException w:name="Subtle Emphasis" w:uiPriority="19" w:qFormat="1"/>
-    <w:lsdException w:name="Intense Emphasis" w:uiPriority="21" w:qFormat="1"/>
-    <w:lsdException w:name="Subtle Reference" w:uiPriority="31" w:qFormat="1"/>
-    <w:lsdException w:name="Intense Reference" w:uiPriority="32" w:qFormat="1"/>
-    <w:lsdException w:name="Book Title" w:uiPriority="33" w:qFormat="1"/>
-    <w:lsdException w:name="Bibliography" w:semiHidden="1" w:uiPriority="37" w:unhideWhenUsed="1"/>
-    <w:lsdException w:name="TOC Heading" w:semiHidden="1" w:uiPriority="39" w:unhideWhenUsed="1" w:qFormat="1"/>
-    <w:lsdException w:name="Plain Table 1" w:uiPriority="41"/>
-    <w:lsdException w:name="Plain Table 2" w:uiPriority="42"/>
-    <w:lsdException w:name="Plain Table 3" w:uiPriority="43"/>
-    <w:lsdException w:name="Plain Table 4" w:uiPriority="44"/>
-    <w:lsdException w:name="Plain Table 5" w:uiPriority="45"/>
-    <w:lsdException w:name="Grid Table Light" w:uiPriority="40"/>
-    <w:lsdException w:name="Grid Table 1 Light" w:uiPriority="46"/>
-    <w:lsdException w:name="Grid Table 2" w:uiPriority="47"/>
-    <w:lsdException w:name="Grid Table 3" w:uiPriority="48"/>
-    <w:lsdException w:name="Grid Table 4" w:uiPriority="49"/>
-    <w:lsdException w:name="Grid Table 5 Dark" w:uiPriority="50"/>
-    <w:lsdException w:name="Grid Table 6 Colorful" w:uiPriority="51"/>
-    <w:lsdException w:name="Grid Table 7 Colorful" w:uiPriority="52"/>
-    <w:lsdException w:name="Grid Table 1 Light Accent 1" w:uiPriority="46"/>
-    <w:lsdException w:name="Grid Table 2 Accent 1" w:uiPriority="47"/>
-    <w:lsdException w:name="Grid Table 3 Accent 1" w:uiPriority="48"/>
-    <w:lsdException w:name="Grid Table 4 Accent 1" w:uiPriority="49"/>
-    <w:lsdException w:name="Grid Table 5 Dark Accent 1" w:uiPriority="50"/>
-    <w:lsdException w:name="Grid Table 6 Colorful Accent 1" w:uiPriority="51"/>
-    <w:lsdException w:name="Grid Table 7 Colorful Accent 1" w:uiPriority="52"/>
-    <w:lsdException w:name="Grid Table 1 Light Accent 2" w:uiPriority="46"/>
-    <w:lsdException w:name="Grid Table 2 Accent 2" w:uiPriority="47"/>
-    <w:lsdException w:name="Grid Table 3 Accent 2" w:uiPriority="48"/>
-    <w:lsdException w:name="Grid Table 4 Accent 2" w:uiPriority="49"/>
-    <w:lsdException w:name="Grid Table 5 Dark Accent 2" w:uiPriority="50"/>
-    <w:lsdException w:name="Grid Table 6 Colorful Accent 2" w:uiPriority="51"/>
-    <w:lsdException w:name="Grid Table 7 Colorful Accent 2" w:uiPriority="52"/>
-    <w:lsdException w:name="Grid Table 1 Light Accent 3" w:uiPriority="46"/>
-    <w:lsdException w:name="Grid Table 2 Accent 3" w:uiPriority="47"/>
-    <w:lsdException w:name="Grid Table 3 Accent 3" w:uiPriority="48"/>
-    <w:lsdException w:name="Grid Table 4 Accent 3" w:uiPriority="49"/>
-    <w:lsdException w:name="Grid Table 5 Dark Accent 3" w:uiPriority="50"/>
-    <w:lsdException w:name="Grid Table 6 Colorful Accent 3" w:uiPriority="51"/>
-    <w:lsdException w:name="Grid Table 7 Colorful Accent 3" w:uiPriority="52"/>
-    <w:lsdException w:name="Grid Table 1 Light Accent 4" w:uiPriority="46"/>
-    <w:lsdException w:name="Grid Table 2 Accent 4" w:uiPriority="47"/>
-    <w:lsdException w:name="Grid Table 3 Accent 4" w:uiPriority="48"/>
-    <w:lsdException w:name="Grid Table 4 Accent 4" w:uiPriority="49"/>
-    <w:lsdException w:name="Grid Table 5 Dark Accent 4" w:uiPriority="50"/>
-    <w:lsdException w:name="Grid Table 6 Colorful Accent 4" w:uiPriority="51"/>
-    <w:lsdException w:name="Grid Table 7 Colorful Accent 4" w:uiPriority="52"/>
-    <w:lsdException w:name="Grid Table 1 Light Accent 5" w:uiPriority="46"/>
-    <w:lsdException w:name="Grid Table 2 Accent 5" w:uiPriority="47"/>
-    <w:lsdException w:name="Grid Table 3 Accent 5" w:uiPriority="48"/>
-    <w:lsdException w:name="Grid Table 4 Accent 5" w:uiPriority="49"/>
-    <w:lsdException w:name="Grid Table 5 Dark Accent 5" w:uiPriority="50"/>
-    <w:lsdException w:name="Grid Table 6 Colorful Accent 5" w:uiPriority="51"/>
-    <w:lsdException w:name="Grid Table 7 Colorful Accent 5" w:uiPriority="52"/>
-    <w:lsdException w:name="Grid Table 1 Light Accent 6" w:uiPriority="46"/>
-    <w:lsdException w:name="Grid Table 2 Accent 6" w:uiPriority="47"/>
-    <w:lsdException w:name="Grid Table 3 Accent 6" w:uiPriority="48"/>
-    <w:lsdException w:name="Grid Table 4 Accent 6" w:uiPriority="49"/>
-    <w:lsdException w:name="Grid Table 5 Dark Accent 6" w:uiPriority="50"/>
-    <w:lsdException w:name="Grid Table 6 Colorful Accent 6" w:uiPriority="51"/>
-    <w:lsdException w:name="Grid Table 7 Colorful Accent 6" w:uiPriority="52"/>
-    <w:lsdException w:name="List Table 1 Light" w:uiPriority="46"/>
-    <w:lsdException w:name="List Table 2" w:uiPriority="47"/>
-    <w:lsdException w:name="List Table 3" w:uiPriority="48"/>
-    <w:lsdException w:name="List Table 4" w:uiPriority="49"/>
-    <w:lsdException w:name="List Table 5 Dark" w:uiPriority="50"/>
-    <w:lsdException w:name="List Table 6 Colorful" w:uiPriority="51"/>
-    <w:lsdException w:name="List Table 7 Colorful" w:uiPriority="52"/>
-    <w:lsdException w:name="List Table 1 Light Accent 1" w:uiPriority="46"/>
-    <w:lsdException w:name="List Table 2 Accent 1" w:uiPriority="47"/>
-    <w:lsdException w:name="List Table 3 Accent 1" w:uiPriority="48"/>
-    <w:lsdException w:name="List Table 4 Accent 1" w:uiPriority="49"/>
-    <w:lsdException w:name="List Table 5 Dark Accent 1" w:uiPriority="50"/>
-    <w:lsdException w:name="List Table 6 Colorful Accent 1" w:uiPriority="51"/>
-    <w:lsdException w:name="List Table 7 Colorful Accent 1" w:uiPriority="52"/>
-    <w:lsdException w:name="List Table 1 Light Accent 2" w:uiPriority="46"/>
-    <w:lsdException w:name="List Table 2 Accent 2" w:uiPriority="47"/>
-    <w:lsdException w:name="List Table 3 Accent 2" w:uiPriority="48"/>
-    <w:lsdException w:name="List Table 4 Accent 2" w:uiPriority="49"/>
-    <w:lsdException w:name="List Table 5 Dark Accent 2" w:uiPriority="50"/>
-    <w:lsdException w:name="List Table 6 Colorful Accent 2" w:uiPriority="51"/>
-    <w:lsdException w:name="List Table 7 Colorful Accent 2" w:uiPriority="52"/>
-    <w:lsdException w:name="List Table 1 Light Accent 3" w:uiPriority="46"/>
-    <w:lsdException w:name="List Table 2 Accent 3" w:uiPriority="47"/>
-    <w:lsdException w:name="List Table 3 Accent 3" w:uiPriority="48"/>
-    <w:lsdException w:name="List Table 4 Accent 3" w:uiPriority="49"/>
-    <w:lsdException w:name="List Table 5 Dark Accent 3" w:uiPriority="50"/>
-    <w:lsdException w:name="List Table 6 Colorful Accent 3" w:uiPriority="51"/>
-    <w:lsdException w:name="List Table 7 Colorful Accent 3" w:uiPriority="52"/>
-    <w:lsdException w:name="List Table 1 Light Accent 4" w:uiPriority="46"/>
-    <w:lsdException w:name="List Table 2 Accent 4" w:uiPriority="47"/>
-    <w:lsdException w:name="List Table 3 Accent 4" w:uiPriority="48"/>
-    <w:lsdException w:name="List Table 4 Accent 4" w:uiPriority="49"/>
-    <w:lsdException w:name="List Table 5 Dark Accent 4" w:uiPriority="50"/>
-    <w:lsdException w:name="List Table 6 Colorful Accent 4" w:uiPriority="51"/>
-    <w:lsdException w:name="List Table 7 Colorful Accent 4" w:uiPriority="52"/>
-    <w:lsdException w:name="List Table 1 Light Accent 5" w:uiPriority="46"/>
-    <w:lsdException w:name="List Table 2 Accent 5" w:uiPriority="47"/>
-    <w:lsdException w:name="List Table 3 Accent 5" w:uiPriority="48"/>
-    <w:lsdException w:name="List Table 4 Accent 5" w:uiPriority="49"/>
-    <w:lsdException w:name="List Table 5 Dark Accent 5" w:uiPriority="50"/>
-    <w:lsdException w:name="List Table 6 Colorful Accent 5" w:uiPriority="51"/>
-    <w:lsdException w:name="List Table 7 Colorful Accent 5" w:uiPriority="52"/>
-    <w:lsdException w:name="List Table 1 Light Accent 6" w:uiPriority="46"/>
-    <w:lsdException w:name="List Table 2 Accent 6" w:uiPriority="47"/>
-    <w:lsdException w:name="List Table 3 Accent 6" w:uiPriority="48"/>
-    <w:lsdException w:name="List Table 4 Accent 6" w:uiPriority="49"/>
-    <w:lsdException w:name="List Table 5 Dark Accent 6" w:uiPriority="50"/>
-    <w:lsdException w:name="List Table 6 Colorful Accent 6" w:uiPriority="51"/>
-    <w:lsdException w:name="List Table 7 Colorful Accent 6" w:uiPriority="52"/>
+  <w:latentStyles w:defLockedState="0" w:defUIPriority="99" w:defSemiHidden="1" w:defUnhideWhenUsed="1" w:defQFormat="0" w:count="267">
+    <w:lsdException w:name="Normal" w:semiHidden="0" w:uiPriority="0" w:unhideWhenUsed="0" w:qFormat="1"/>
+    <w:lsdException w:name="heading 1" w:semiHidden="0" w:uiPriority="9" w:unhideWhenUsed="0" w:qFormat="1"/>
+    <w:lsdException w:name="heading 2" w:uiPriority="9" w:qFormat="1"/>
+    <w:lsdException w:name="heading 3" w:uiPriority="9" w:qFormat="1"/>
+    <w:lsdException w:name="heading 4" w:uiPriority="9" w:qFormat="1"/>
+    <w:lsdException w:name="heading 5" w:uiPriority="9" w:qFormat="1"/>
+    <w:lsdException w:name="heading 6" w:uiPriority="9" w:qFormat="1"/>
+    <w:lsdException w:name="heading 7" w:uiPriority="9" w:qFormat="1"/>
+    <w:lsdException w:name="heading 8" w:uiPriority="9" w:qFormat="1"/>
+    <w:lsdException w:name="heading 9" w:uiPriority="9" w:qFormat="1"/>
+    <w:lsdException w:name="toc 1" w:uiPriority="39"/>
+    <w:lsdException w:name="toc 2" w:uiPriority="39"/>
+    <w:lsdException w:name="toc 3" w:uiPriority="39"/>
+    <w:lsdException w:name="toc 4" w:uiPriority="39"/>
+    <w:lsdException w:name="toc 5" w:uiPriority="39"/>
+    <w:lsdException w:name="toc 6" w:uiPriority="39"/>
+    <w:lsdException w:name="toc 7" w:uiPriority="39"/>
+    <w:lsdException w:name="toc 8" w:uiPriority="39"/>
+    <w:lsdException w:name="toc 9" w:uiPriority="39"/>
+    <w:lsdException w:name="caption" w:uiPriority="0" w:qFormat="1"/>
+    <w:lsdException w:name="Title" w:semiHidden="0" w:uiPriority="0" w:unhideWhenUsed="0" w:qFormat="1"/>
+    <w:lsdException w:name="Default Paragraph Font" w:uiPriority="1"/>
+    <w:lsdException w:name="Subtitle" w:semiHidden="0" w:uiPriority="11" w:unhideWhenUsed="0" w:qFormat="1"/>
+    <w:lsdException w:name="Strong" w:semiHidden="0" w:uiPriority="22" w:unhideWhenUsed="0" w:qFormat="1"/>
+    <w:lsdException w:name="Emphasis" w:semiHidden="0" w:uiPriority="20" w:unhideWhenUsed="0" w:qFormat="1"/>
+    <w:lsdException w:name="Table Grid" w:semiHidden="0" w:uiPriority="59" w:unhideWhenUsed="0"/>
+    <w:lsdException w:name="Placeholder Text" w:unhideWhenUsed="0"/>
+    <w:lsdException w:name="No Spacing" w:semiHidden="0" w:uiPriority="1" w:unhideWhenUsed="0" w:qFormat="1"/>
+    <w:lsdException w:name="Light Shading" w:semiHidden="0" w:uiPriority="60" w:unhideWhenUsed="0"/>
+    <w:lsdException w:name="Light List" w:semiHidden="0" w:uiPriority="61" w:unhideWhenUsed="0"/>
+    <w:lsdException w:name="Light Grid" w:semiHidden="0" w:uiPriority="62" w:unhideWhenUsed="0"/>
+    <w:lsdException w:name="Medium Shading 1" w:semiHidden="0" w:uiPriority="63" w:unhideWhenUsed="0"/>
+    <w:lsdException w:name="Medium Shading 2" w:semiHidden="0" w:uiPriority="64" w:unhideWhenUsed="0"/>
+    <w:lsdException w:name="Medium List 1" w:semiHidden="0" w:uiPriority="65" w:unhideWhenUsed="0"/>
+    <w:lsdException w:name="Medium List 2" w:semiHidden="0" w:uiPriority="66" w:unhideWhenUsed="0"/>
+    <w:lsdException w:name="Medium Grid 1" w:semiHidden="0" w:uiPriority="67" w:unhideWhenUsed="0"/>
+    <w:lsdException w:name="Medium Grid 2" w:semiHidden="0" w:uiPriority="68" w:unhideWhenUsed="0"/>
+    <w:lsdException w:name="Medium Grid 3" w:semiHidden="0" w:uiPriority="69" w:unhideWhenUsed="0"/>
+    <w:lsdException w:name="Dark List" w:semiHidden="0" w:uiPriority="70" w:unhideWhenUsed="0"/>
+    <w:lsdException w:name="Colorful Shading" w:semiHidden="0" w:uiPriority="71" w:unhideWhenUsed="0"/>
+    <w:lsdException w:name="Colorful List" w:semiHidden="0" w:uiPriority="72" w:unhideWhenUsed="0"/>
+    <w:lsdException w:name="Colorful Grid" w:semiHidden="0" w:uiPriority="73" w:unhideWhenUsed="0"/>
+    <w:lsdException w:name="Light Shading Accent 1" w:semiHidden="0" w:uiPriority="60" w:unhideWhenUsed="0"/>
+    <w:lsdException w:name="Light List Accent 1" w:semiHidden="0" w:uiPriority="61" w:unhideWhenUsed="0"/>
+    <w:lsdException w:name="Light Grid Accent 1" w:semiHidden="0" w:uiPriority="62" w:unhideWhenUsed="0"/>
+    <w:lsdException w:name="Medium Shading 1 Accent 1" w:semiHidden="0" w:uiPriority="63" w:unhideWhenUsed="0"/>
+    <w:lsdException w:name="Medium Shading 2 Accent 1" w:semiHidden="0" w:uiPriority="64" w:unhideWhenUsed="0"/>
+    <w:lsdException w:name="Medium List 1 Accent 1" w:semiHidden="0" w:uiPriority="65" w:unhideWhenUsed="0"/>
+    <w:lsdException w:name="Revision" w:unhideWhenUsed="0"/>
+    <w:lsdException w:name="List Paragraph" w:semiHidden="0" w:uiPriority="34" w:unhideWhenUsed="0" w:qFormat="1"/>
+    <w:lsdException w:name="Quote" w:semiHidden="0" w:uiPriority="29" w:unhideWhenUsed="0" w:qFormat="1"/>
+    <w:lsdException w:name="Intense Quote" w:semiHidden="0" w:uiPriority="30" w:unhideWhenUsed="0" w:qFormat="1"/>
+    <w:lsdException w:name="Medium List 2 Accent 1" w:semiHidden="0" w:uiPriority="66" w:unhideWhenUsed="0"/>
+    <w:lsdException w:name="Medium Grid 1 Accent 1" w:semiHidden="0" w:uiPriority="67" w:unhideWhenUsed="0"/>
+    <w:lsdException w:name="Medium Grid 2 Accent 1" w:semiHidden="0" w:uiPriority="68" w:unhideWhenUsed="0"/>
+    <w:lsdException w:name="Medium Grid 3 Accent 1" w:semiHidden="0" w:uiPriority="69" w:unhideWhenUsed="0"/>
+    <w:lsdException w:name="Dark List Accent 1" w:semiHidden="0" w:uiPriority="70" w:unhideWhenUsed="0"/>
+    <w:lsdException w:name="Colorful Shading Accent 1" w:semiHidden="0" w:uiPriority="71" w:unhideWhenUsed="0"/>
+    <w:lsdException w:name="Colorful List Accent 1" w:semiHidden="0" w:uiPriority="72" w:unhideWhenUsed="0"/>
+    <w:lsdException w:name="Colorful Grid Accent 1" w:semiHidden="0" w:uiPriority="73" w:unhideWhenUsed="0"/>
+    <w:lsdException w:name="Light Shading Accent 2" w:semiHidden="0" w:uiPriority="60" w:unhideWhenUsed="0"/>
+    <w:lsdException w:name="Light List Accent 2" w:semiHidden="0" w:uiPriority="61" w:unhideWhenUsed="0"/>
+    <w:lsdException w:name="Light Grid Accent 2" w:semiHidden="0" w:uiPriority="62" w:unhideWhenUsed="0"/>
+    <w:lsdException w:name="Medium Shading 1 Accent 2" w:semiHidden="0" w:uiPriority="63" w:unhideWhenUsed="0"/>
+    <w:lsdException w:name="Medium Shading 2 Accent 2" w:semiHidden="0" w:uiPriority="64" w:unhideWhenUsed="0"/>
+    <w:lsdException w:name="Medium List 1 Accent 2" w:semiHidden="0" w:uiPriority="65" w:unhideWhenUsed="0"/>
+    <w:lsdException w:name="Medium List 2 Accent 2" w:semiHidden="0" w:uiPriority="66" w:unhideWhenUsed="0"/>
+    <w:lsdException w:name="Medium Grid 1 Accent 2" w:semiHidden="0" w:uiPriority="67" w:unhideWhenUsed="0"/>
+    <w:lsdException w:name="Medium Grid 2 Accent 2" w:semiHidden="0" w:uiPriority="68" w:unhideWhenUsed="0"/>
+    <w:lsdException w:name="Medium Grid 3 Accent 2" w:semiHidden="0" w:uiPriority="69" w:unhideWhenUsed="0"/>
+    <w:lsdException w:name="Dark List Accent 2" w:semiHidden="0" w:uiPriority="70" w:unhideWhenUsed="0"/>
+    <w:lsdException w:name="Colorful Shading Accent 2" w:semiHidden="0" w:uiPriority="71" w:unhideWhenUsed="0"/>
+    <w:lsdException w:name="Colorful List Accent 2" w:semiHidden="0" w:uiPriority="72" w:unhideWhenUsed="0"/>
+    <w:lsdException w:name="Colorful Grid Accent 2" w:semiHidden="0" w:uiPriority="73" w:unhideWhenUsed="0"/>
+    <w:lsdException w:name="Light Shading Accent 3" w:semiHidden="0" w:uiPriority="60" w:unhideWhenUsed="0"/>
+    <w:lsdException w:name="Light List Accent 3" w:semiHidden="0" w:uiPriority="61" w:unhideWhenUsed="0"/>
+    <w:lsdException w:name="Light Grid Accent 3" w:semiHidden="0" w:uiPriority="62" w:unhideWhenUsed="0"/>
+    <w:lsdException w:name="Medium Shading 1 Accent 3" w:semiHidden="0" w:uiPriority="63" w:unhideWhenUsed="0"/>
+    <w:lsdException w:name="Medium Shading 2 Accent 3" w:semiHidden="0" w:uiPriority="64" w:unhideWhenUsed="0"/>
+    <w:lsdException w:name="Medium List 1 Accent 3" w:semiHidden="0" w:uiPriority="65" w:unhideWhenUsed="0"/>
+    <w:lsdException w:name="Medium List 2 Accent 3" w:semiHidden="0" w:uiPriority="66" w:unhideWhenUsed="0"/>
+    <w:lsdException w:name="Medium Grid 1 Accent 3" w:semiHidden="0" w:uiPriority="67" w:unhideWhenUsed="0"/>
+    <w:lsdException w:name="Medium Grid 2 Accent 3" w:semiHidden="0" w:uiPriority="68" w:unhideWhenUsed="0"/>
+    <w:lsdException w:name="Medium Grid 3 Accent 3" w:semiHidden="0" w:uiPriority="69" w:unhideWhenUsed="0"/>
+    <w:lsdException w:name="Dark List Accent 3" w:semiHidden="0" w:uiPriority="70" w:unhideWhenUsed="0"/>
+    <w:lsdException w:name="Colorful Shading Accent 3" w:semiHidden="0" w:uiPriority="71" w:unhideWhenUsed="0"/>
+    <w:lsdException w:name="Colorful List Accent 3" w:semiHidden="0" w:uiPriority="72" w:unhideWhenUsed="0"/>
+    <w:lsdException w:name="Colorful Grid Accent 3" w:semiHidden="0" w:uiPriority="73" w:unhideWhenUsed="0"/>
+    <w:lsdException w:name="Light Shading Accent 4" w:semiHidden="0" w:uiPriority="60" w:unhideWhenUsed="0"/>
+    <w:lsdException w:name="Light List Accent 4" w:semiHidden="0" w:uiPriority="61" w:unhideWhenUsed="0"/>
+    <w:lsdException w:name="Light Grid Accent 4" w:semiHidden="0" w:uiPriority="62" w:unhideWhenUsed="0"/>
+    <w:lsdException w:name="Medium Shading 1 Accent 4" w:semiHidden="0" w:uiPriority="63" w:unhideWhenUsed="0"/>
+    <w:lsdException w:name="Medium Shading 2 Accent 4" w:semiHidden="0" w:uiPriority="64" w:unhideWhenUsed="0"/>
+    <w:lsdException w:name="Medium List 1 Accent 4" w:semiHidden="0" w:uiPriority="65" w:unhideWhenUsed="0"/>
+    <w:lsdException w:name="Medium List 2 Accent 4" w:semiHidden="0" w:uiPriority="66" w:unhideWhenUsed="0"/>
+    <w:lsdException w:name="Medium Grid 1 Accent 4" w:semiHidden="0" w:uiPriority="67" w:unhideWhenUsed="0"/>
+    <w:lsdException w:name="Medium Grid 2 Accent 4" w:semiHidden="0" w:uiPriority="68" w:unhideWhenUsed="0"/>
+    <w:lsdException w:name="Medium Grid 3 Accent 4" w:semiHidden="0" w:uiPriority="69" w:unhideWhenUsed="0"/>
+    <w:lsdException w:name="Dark List Accent 4" w:semiHidden="0" w:uiPriority="70" w:unhideWhenUsed="0"/>
+    <w:lsdException w:name="Colorful Shading Accent 4" w:semiHidden="0" w:uiPriority="71" w:unhideWhenUsed="0"/>
+    <w:lsdException w:name="Colorful List Accent 4" w:semiHidden="0" w:uiPriority="72" w:unhideWhenUsed="0"/>
+    <w:lsdException w:name="Colorful Grid Accent 4" w:semiHidden="0" w:uiPriority="73" w:unhideWhenUsed="0"/>
+    <w:lsdException w:name="Light Shading Accent 5" w:semiHidden="0" w:uiPriority="60" w:unhideWhenUsed="0"/>
+    <w:lsdException w:name="Light List Accent 5" w:semiHidden="0" w:uiPriority="61" w:unhideWhenUsed="0"/>
+    <w:lsdException w:name="Light Grid Accent 5" w:semiHidden="0" w:uiPriority="62" w:unhideWhenUsed="0"/>
+    <w:lsdException w:name="Medium Shading 1 Accent 5" w:semiHidden="0" w:uiPriority="63" w:unhideWhenUsed="0"/>
+    <w:lsdException w:name="Medium Shading 2 Accent 5" w:semiHidden="0" w:uiPriority="64" w:unhideWhenUsed="0"/>
+    <w:lsdException w:name="Medium List 1 Accent 5" w:semiHidden="0" w:uiPriority="65" w:unhideWhenUsed="0"/>
+    <w:lsdException w:name="Medium List 2 Accent 5" w:semiHidden="0" w:uiPriority="66" w:unhideWhenUsed="0"/>
+    <w:lsdException w:name="Medium Grid 1 Accent 5" w:semiHidden="0" w:uiPriority="67" w:unhideWhenUsed="0"/>
+    <w:lsdException w:name="Medium Grid 2 Accent 5" w:semiHidden="0" w:uiPriority="68" w:unhideWhenUsed="0"/>
+    <w:lsdException w:name="Medium Grid 3 Accent 5" w:semiHidden="0" w:uiPriority="69" w:unhideWhenUsed="0"/>
+    <w:lsdException w:name="Dark List Accent 5" w:semiHidden="0" w:uiPriority="70" w:unhideWhenUsed="0"/>
+    <w:lsdException w:name="Colorful Shading Accent 5" w:semiHidden="0" w:uiPriority="71" w:unhideWhenUsed="0"/>
+    <w:lsdException w:name="Colorful List Accent 5" w:semiHidden="0" w:uiPriority="72" w:unhideWhenUsed="0"/>
+    <w:lsdException w:name="Colorful Grid Accent 5" w:semiHidden="0" w:uiPriority="73" w:unhideWhenUsed="0"/>
+    <w:lsdException w:name="Light Shading Accent 6" w:semiHidden="0" w:uiPriority="60" w:unhideWhenUsed="0"/>
+    <w:lsdException w:name="Light List Accent 6" w:semiHidden="0" w:uiPriority="61" w:unhideWhenUsed="0"/>
+    <w:lsdException w:name="Light Grid Accent 6" w:semiHidden="0" w:uiPriority="62" w:unhideWhenUsed="0"/>
+    <w:lsdException w:name="Medium Shading 1 Accent 6" w:semiHidden="0" w:uiPriority="63" w:unhideWhenUsed="0"/>
+    <w:lsdException w:name="Medium Shading 2 Accent 6" w:semiHidden="0" w:uiPriority="64" w:unhideWhenUsed="0"/>
+    <w:lsdException w:name="Medium List 1 Accent 6" w:semiHidden="0" w:uiPriority="65" w:unhideWhenUsed="0"/>
+    <w:lsdException w:name="Medium List 2 Accent 6" w:semiHidden="0" w:uiPriority="66" w:unhideWhenUsed="0"/>
+    <w:lsdException w:name="Medium Grid 1 Accent 6" w:semiHidden="0" w:uiPriority="67" w:unhideWhenUsed="0"/>
+    <w:lsdException w:name="Medium Grid 2 Accent 6" w:semiHidden="0" w:uiPriority="68" w:unhideWhenUsed="0"/>
+    <w:lsdException w:name="Medium Grid 3 Accent 6" w:semiHidden="0" w:uiPriority="69" w:unhideWhenUsed="0"/>
+    <w:lsdException w:name="Dark List Accent 6" w:semiHidden="0" w:uiPriority="70" w:unhideWhenUsed="0"/>
+    <w:lsdException w:name="Colorful Shading Accent 6" w:semiHidden="0" w:uiPriority="71" w:unhideWhenUsed="0"/>
+    <w:lsdException w:name="Colorful List Accent 6" w:semiHidden="0" w:uiPriority="72" w:unhideWhenUsed="0"/>
+    <w:lsdException w:name="Colorful Grid Accent 6" w:semiHidden="0" w:uiPriority="73" w:unhideWhenUsed="0"/>
+    <w:lsdException w:name="Subtle Emphasis" w:semiHidden="0" w:uiPriority="19" w:unhideWhenUsed="0" w:qFormat="1"/>
+    <w:lsdException w:name="Intense Emphasis" w:semiHidden="0" w:uiPriority="21" w:unhideWhenUsed="0" w:qFormat="1"/>
+    <w:lsdException w:name="Subtle Reference" w:semiHidden="0" w:uiPriority="31" w:unhideWhenUsed="0" w:qFormat="1"/>
+    <w:lsdException w:name="Intense Reference" w:semiHidden="0" w:uiPriority="32" w:unhideWhenUsed="0" w:qFormat="1"/>
+    <w:lsdException w:name="Book Title" w:semiHidden="0" w:uiPriority="33" w:unhideWhenUsed="0" w:qFormat="1"/>
+    <w:lsdException w:name="Bibliography" w:uiPriority="37"/>
+    <w:lsdException w:name="TOC Heading" w:uiPriority="39" w:qFormat="1"/>
   </w:latentStyles>
   <w:style w:type="paragraph" w:default="1" w:styleId="Normal">
     <w:name w:val="Normal"/>
@@ -3570,6 +4241,7 @@
       <w:spacing w:after="0" w:line="240" w:lineRule="auto"/>
     </w:pPr>
     <w:tblPr>
+      <w:tblInd w:w="0" w:type="dxa"/>
       <w:tblBorders>
         <w:top w:val="single" w:sz="4" w:space="0" w:color="auto"/>
         <w:left w:val="single" w:sz="4" w:space="0" w:color="auto"/>
@@ -3578,6 +4250,393 @@
         <w:insideH w:val="single" w:sz="4" w:space="0" w:color="auto"/>
         <w:insideV w:val="single" w:sz="4" w:space="0" w:color="auto"/>
       </w:tblBorders>
+      <w:tblCellMar>
+        <w:top w:w="0" w:type="dxa"/>
+        <w:left w:w="108" w:type="dxa"/>
+        <w:bottom w:w="0" w:type="dxa"/>
+        <w:right w:w="108" w:type="dxa"/>
+      </w:tblCellMar>
+    </w:tblPr>
+  </w:style>
+  <w:style w:type="character" w:styleId="Hyperlink">
+    <w:name w:val="Hyperlink"/>
+    <w:basedOn w:val="DefaultParagraphFont"/>
+    <w:uiPriority w:val="99"/>
+    <w:unhideWhenUsed/>
+    <w:rsid w:val="004C14E5"/>
+    <w:rPr>
+      <w:color w:val="0000FF" w:themeColor="hyperlink"/>
+      <w:u w:val="single"/>
+    </w:rPr>
+  </w:style>
+  <w:style w:type="paragraph" w:styleId="BalloonText">
+    <w:name w:val="Balloon Text"/>
+    <w:basedOn w:val="Normal"/>
+    <w:link w:val="BalloonTextChar"/>
+    <w:uiPriority w:val="99"/>
+    <w:semiHidden/>
+    <w:unhideWhenUsed/>
+    <w:rsid w:val="004C14E5"/>
+    <w:pPr>
+      <w:spacing w:after="0" w:line="240" w:lineRule="auto"/>
+    </w:pPr>
+    <w:rPr>
+      <w:rFonts w:ascii="Tahoma" w:hAnsi="Tahoma" w:cs="Tahoma"/>
+      <w:sz w:val="16"/>
+      <w:szCs w:val="16"/>
+    </w:rPr>
+  </w:style>
+  <w:style w:type="character" w:customStyle="1" w:styleId="BalloonTextChar">
+    <w:name w:val="Balloon Text Char"/>
+    <w:basedOn w:val="DefaultParagraphFont"/>
+    <w:link w:val="BalloonText"/>
+    <w:uiPriority w:val="99"/>
+    <w:semiHidden/>
+    <w:rsid w:val="004C14E5"/>
+    <w:rPr>
+      <w:rFonts w:ascii="Tahoma" w:eastAsiaTheme="minorEastAsia" w:hAnsi="Tahoma" w:cs="Tahoma"/>
+      <w:sz w:val="16"/>
+      <w:szCs w:val="16"/>
+    </w:rPr>
+  </w:style>
+  <w:style w:type="paragraph" w:styleId="Caption">
+    <w:name w:val="caption"/>
+    <w:basedOn w:val="Normal"/>
+    <w:next w:val="Normal"/>
+    <w:qFormat/>
+    <w:rsid w:val="004C14E5"/>
+    <w:pPr>
+      <w:autoSpaceDE w:val="0"/>
+      <w:autoSpaceDN w:val="0"/>
+      <w:spacing w:after="0" w:line="240" w:lineRule="auto"/>
+    </w:pPr>
+    <w:rPr>
+      <w:rFonts w:ascii="Times New Roman" w:eastAsia="Times New Roman" w:hAnsi="Times New Roman" w:cs="Times New Roman"/>
+      <w:b/>
+      <w:bCs/>
+      <w:sz w:val="20"/>
+      <w:szCs w:val="20"/>
+    </w:rPr>
+  </w:style>
+  <w:style w:type="character" w:styleId="PlaceholderText">
+    <w:name w:val="Placeholder Text"/>
+    <w:basedOn w:val="DefaultParagraphFont"/>
+    <w:uiPriority w:val="99"/>
+    <w:semiHidden/>
+    <w:rsid w:val="00375FA9"/>
+    <w:rPr>
+      <w:color w:val="808080"/>
+    </w:rPr>
+  </w:style>
+  <w:style w:type="paragraph" w:styleId="NormalWeb">
+    <w:name w:val="Normal (Web)"/>
+    <w:basedOn w:val="Normal"/>
+    <w:uiPriority w:val="99"/>
+    <w:semiHidden/>
+    <w:unhideWhenUsed/>
+    <w:rsid w:val="00DB519A"/>
+    <w:pPr>
+      <w:spacing w:before="100" w:beforeAutospacing="1" w:after="100" w:afterAutospacing="1" w:line="240" w:lineRule="auto"/>
+    </w:pPr>
+    <w:rPr>
+      <w:rFonts w:ascii="Times New Roman" w:hAnsi="Times New Roman" w:cs="Times New Roman"/>
+      <w:sz w:val="24"/>
+      <w:szCs w:val="24"/>
+    </w:rPr>
+  </w:style>
+</w:styles>
+</file>
+
+<file path=word/stylesWithEffects.xml><?xml version="1.0" encoding="utf-8"?>
+<w:styles xmlns:wpc="http://schemas.microsoft.com/office/word/2010/wordprocessingCanvas" xmlns:mc="http://schemas.openxmlformats.org/markup-compatibility/2006" xmlns:o="urn:schemas-microsoft-com:office:office" xmlns:r="http://schemas.openxmlformats.org/officeDocument/2006/relationships" xmlns:m="http://schemas.openxmlformats.org/officeDocument/2006/math" xmlns:v="urn:schemas-microsoft-com:vml" xmlns:wp14="http://schemas.microsoft.com/office/word/2010/wordprocessingDrawing" xmlns:wp="http://schemas.openxmlformats.org/drawingml/2006/wordprocessingDrawing" xmlns:w10="urn:schemas-microsoft-com:office:word" xmlns:w="http://schemas.openxmlformats.org/wordprocessingml/2006/main" xmlns:w14="http://schemas.microsoft.com/office/word/2010/wordml" xmlns:wpg="http://schemas.microsoft.com/office/word/2010/wordprocessingGroup" xmlns:wpi="http://schemas.microsoft.com/office/word/2010/wordprocessingInk" xmlns:wne="http://schemas.microsoft.com/office/word/2006/wordml" xmlns:wps="http://schemas.microsoft.com/office/word/2010/wordprocessingShape" mc:Ignorable="w14 wp14">
+  <w:docDefaults>
+    <w:rPrDefault>
+      <w:rPr>
+        <w:rFonts w:asciiTheme="minorHAnsi" w:eastAsiaTheme="minorHAnsi" w:hAnsiTheme="minorHAnsi" w:cstheme="minorBidi"/>
+        <w:sz w:val="22"/>
+        <w:szCs w:val="22"/>
+        <w:lang w:val="en-US" w:eastAsia="en-US" w:bidi="ar-SA"/>
+      </w:rPr>
+    </w:rPrDefault>
+    <w:pPrDefault>
+      <w:pPr>
+        <w:spacing w:after="200" w:line="276" w:lineRule="auto"/>
+      </w:pPr>
+    </w:pPrDefault>
+  </w:docDefaults>
+  <w:latentStyles w:defLockedState="0" w:defUIPriority="99" w:defSemiHidden="1" w:defUnhideWhenUsed="1" w:defQFormat="0" w:count="267">
+    <w:lsdException w:name="Normal" w:semiHidden="0" w:uiPriority="0" w:unhideWhenUsed="0" w:qFormat="1"/>
+    <w:lsdException w:name="heading 1" w:semiHidden="0" w:uiPriority="9" w:unhideWhenUsed="0" w:qFormat="1"/>
+    <w:lsdException w:name="heading 2" w:uiPriority="9" w:qFormat="1"/>
+    <w:lsdException w:name="heading 3" w:uiPriority="9" w:qFormat="1"/>
+    <w:lsdException w:name="heading 4" w:uiPriority="9" w:qFormat="1"/>
+    <w:lsdException w:name="heading 5" w:uiPriority="9" w:qFormat="1"/>
+    <w:lsdException w:name="heading 6" w:uiPriority="9" w:qFormat="1"/>
+    <w:lsdException w:name="heading 7" w:uiPriority="9" w:qFormat="1"/>
+    <w:lsdException w:name="heading 8" w:uiPriority="9" w:qFormat="1"/>
+    <w:lsdException w:name="heading 9" w:uiPriority="9" w:qFormat="1"/>
+    <w:lsdException w:name="toc 1" w:uiPriority="39"/>
+    <w:lsdException w:name="toc 2" w:uiPriority="39"/>
+    <w:lsdException w:name="toc 3" w:uiPriority="39"/>
+    <w:lsdException w:name="toc 4" w:uiPriority="39"/>
+    <w:lsdException w:name="toc 5" w:uiPriority="39"/>
+    <w:lsdException w:name="toc 6" w:uiPriority="39"/>
+    <w:lsdException w:name="toc 7" w:uiPriority="39"/>
+    <w:lsdException w:name="toc 8" w:uiPriority="39"/>
+    <w:lsdException w:name="toc 9" w:uiPriority="39"/>
+    <w:lsdException w:name="caption" w:uiPriority="0" w:qFormat="1"/>
+    <w:lsdException w:name="Title" w:semiHidden="0" w:uiPriority="0" w:unhideWhenUsed="0" w:qFormat="1"/>
+    <w:lsdException w:name="Default Paragraph Font" w:uiPriority="1"/>
+    <w:lsdException w:name="Subtitle" w:semiHidden="0" w:uiPriority="11" w:unhideWhenUsed="0" w:qFormat="1"/>
+    <w:lsdException w:name="Strong" w:semiHidden="0" w:uiPriority="22" w:unhideWhenUsed="0" w:qFormat="1"/>
+    <w:lsdException w:name="Emphasis" w:semiHidden="0" w:uiPriority="20" w:unhideWhenUsed="0" w:qFormat="1"/>
+    <w:lsdException w:name="Table Grid" w:semiHidden="0" w:uiPriority="59" w:unhideWhenUsed="0"/>
+    <w:lsdException w:name="Placeholder Text" w:unhideWhenUsed="0"/>
+    <w:lsdException w:name="No Spacing" w:semiHidden="0" w:uiPriority="1" w:unhideWhenUsed="0" w:qFormat="1"/>
+    <w:lsdException w:name="Light Shading" w:semiHidden="0" w:uiPriority="60" w:unhideWhenUsed="0"/>
+    <w:lsdException w:name="Light List" w:semiHidden="0" w:uiPriority="61" w:unhideWhenUsed="0"/>
+    <w:lsdException w:name="Light Grid" w:semiHidden="0" w:uiPriority="62" w:unhideWhenUsed="0"/>
+    <w:lsdException w:name="Medium Shading 1" w:semiHidden="0" w:uiPriority="63" w:unhideWhenUsed="0"/>
+    <w:lsdException w:name="Medium Shading 2" w:semiHidden="0" w:uiPriority="64" w:unhideWhenUsed="0"/>
+    <w:lsdException w:name="Medium List 1" w:semiHidden="0" w:uiPriority="65" w:unhideWhenUsed="0"/>
+    <w:lsdException w:name="Medium List 2" w:semiHidden="0" w:uiPriority="66" w:unhideWhenUsed="0"/>
+    <w:lsdException w:name="Medium Grid 1" w:semiHidden="0" w:uiPriority="67" w:unhideWhenUsed="0"/>
+    <w:lsdException w:name="Medium Grid 2" w:semiHidden="0" w:uiPriority="68" w:unhideWhenUsed="0"/>
+    <w:lsdException w:name="Medium Grid 3" w:semiHidden="0" w:uiPriority="69" w:unhideWhenUsed="0"/>
+    <w:lsdException w:name="Dark List" w:semiHidden="0" w:uiPriority="70" w:unhideWhenUsed="0"/>
+    <w:lsdException w:name="Colorful Shading" w:semiHidden="0" w:uiPriority="71" w:unhideWhenUsed="0"/>
+    <w:lsdException w:name="Colorful List" w:semiHidden="0" w:uiPriority="72" w:unhideWhenUsed="0"/>
+    <w:lsdException w:name="Colorful Grid" w:semiHidden="0" w:uiPriority="73" w:unhideWhenUsed="0"/>
+    <w:lsdException w:name="Light Shading Accent 1" w:semiHidden="0" w:uiPriority="60" w:unhideWhenUsed="0"/>
+    <w:lsdException w:name="Light List Accent 1" w:semiHidden="0" w:uiPriority="61" w:unhideWhenUsed="0"/>
+    <w:lsdException w:name="Light Grid Accent 1" w:semiHidden="0" w:uiPriority="62" w:unhideWhenUsed="0"/>
+    <w:lsdException w:name="Medium Shading 1 Accent 1" w:semiHidden="0" w:uiPriority="63" w:unhideWhenUsed="0"/>
+    <w:lsdException w:name="Medium Shading 2 Accent 1" w:semiHidden="0" w:uiPriority="64" w:unhideWhenUsed="0"/>
+    <w:lsdException w:name="Medium List 1 Accent 1" w:semiHidden="0" w:uiPriority="65" w:unhideWhenUsed="0"/>
+    <w:lsdException w:name="Revision" w:unhideWhenUsed="0"/>
+    <w:lsdException w:name="List Paragraph" w:semiHidden="0" w:uiPriority="34" w:unhideWhenUsed="0" w:qFormat="1"/>
+    <w:lsdException w:name="Quote" w:semiHidden="0" w:uiPriority="29" w:unhideWhenUsed="0" w:qFormat="1"/>
+    <w:lsdException w:name="Intense Quote" w:semiHidden="0" w:uiPriority="30" w:unhideWhenUsed="0" w:qFormat="1"/>
+    <w:lsdException w:name="Medium List 2 Accent 1" w:semiHidden="0" w:uiPriority="66" w:unhideWhenUsed="0"/>
+    <w:lsdException w:name="Medium Grid 1 Accent 1" w:semiHidden="0" w:uiPriority="67" w:unhideWhenUsed="0"/>
+    <w:lsdException w:name="Medium Grid 2 Accent 1" w:semiHidden="0" w:uiPriority="68" w:unhideWhenUsed="0"/>
+    <w:lsdException w:name="Medium Grid 3 Accent 1" w:semiHidden="0" w:uiPriority="69" w:unhideWhenUsed="0"/>
+    <w:lsdException w:name="Dark List Accent 1" w:semiHidden="0" w:uiPriority="70" w:unhideWhenUsed="0"/>
+    <w:lsdException w:name="Colorful Shading Accent 1" w:semiHidden="0" w:uiPriority="71" w:unhideWhenUsed="0"/>
+    <w:lsdException w:name="Colorful List Accent 1" w:semiHidden="0" w:uiPriority="72" w:unhideWhenUsed="0"/>
+    <w:lsdException w:name="Colorful Grid Accent 1" w:semiHidden="0" w:uiPriority="73" w:unhideWhenUsed="0"/>
+    <w:lsdException w:name="Light Shading Accent 2" w:semiHidden="0" w:uiPriority="60" w:unhideWhenUsed="0"/>
+    <w:lsdException w:name="Light List Accent 2" w:semiHidden="0" w:uiPriority="61" w:unhideWhenUsed="0"/>
+    <w:lsdException w:name="Light Grid Accent 2" w:semiHidden="0" w:uiPriority="62" w:unhideWhenUsed="0"/>
+    <w:lsdException w:name="Medium Shading 1 Accent 2" w:semiHidden="0" w:uiPriority="63" w:unhideWhenUsed="0"/>
+    <w:lsdException w:name="Medium Shading 2 Accent 2" w:semiHidden="0" w:uiPriority="64" w:unhideWhenUsed="0"/>
+    <w:lsdException w:name="Medium List 1 Accent 2" w:semiHidden="0" w:uiPriority="65" w:unhideWhenUsed="0"/>
+    <w:lsdException w:name="Medium List 2 Accent 2" w:semiHidden="0" w:uiPriority="66" w:unhideWhenUsed="0"/>
+    <w:lsdException w:name="Medium Grid 1 Accent 2" w:semiHidden="0" w:uiPriority="67" w:unhideWhenUsed="0"/>
+    <w:lsdException w:name="Medium Grid 2 Accent 2" w:semiHidden="0" w:uiPriority="68" w:unhideWhenUsed="0"/>
+    <w:lsdException w:name="Medium Grid 3 Accent 2" w:semiHidden="0" w:uiPriority="69" w:unhideWhenUsed="0"/>
+    <w:lsdException w:name="Dark List Accent 2" w:semiHidden="0" w:uiPriority="70" w:unhideWhenUsed="0"/>
+    <w:lsdException w:name="Colorful Shading Accent 2" w:semiHidden="0" w:uiPriority="71" w:unhideWhenUsed="0"/>
+    <w:lsdException w:name="Colorful List Accent 2" w:semiHidden="0" w:uiPriority="72" w:unhideWhenUsed="0"/>
+    <w:lsdException w:name="Colorful Grid Accent 2" w:semiHidden="0" w:uiPriority="73" w:unhideWhenUsed="0"/>
+    <w:lsdException w:name="Light Shading Accent 3" w:semiHidden="0" w:uiPriority="60" w:unhideWhenUsed="0"/>
+    <w:lsdException w:name="Light List Accent 3" w:semiHidden="0" w:uiPriority="61" w:unhideWhenUsed="0"/>
+    <w:lsdException w:name="Light Grid Accent 3" w:semiHidden="0" w:uiPriority="62" w:unhideWhenUsed="0"/>
+    <w:lsdException w:name="Medium Shading 1 Accent 3" w:semiHidden="0" w:uiPriority="63" w:unhideWhenUsed="0"/>
+    <w:lsdException w:name="Medium Shading 2 Accent 3" w:semiHidden="0" w:uiPriority="64" w:unhideWhenUsed="0"/>
+    <w:lsdException w:name="Medium List 1 Accent 3" w:semiHidden="0" w:uiPriority="65" w:unhideWhenUsed="0"/>
+    <w:lsdException w:name="Medium List 2 Accent 3" w:semiHidden="0" w:uiPriority="66" w:unhideWhenUsed="0"/>
+    <w:lsdException w:name="Medium Grid 1 Accent 3" w:semiHidden="0" w:uiPriority="67" w:unhideWhenUsed="0"/>
+    <w:lsdException w:name="Medium Grid 2 Accent 3" w:semiHidden="0" w:uiPriority="68" w:unhideWhenUsed="0"/>
+    <w:lsdException w:name="Medium Grid 3 Accent 3" w:semiHidden="0" w:uiPriority="69" w:unhideWhenUsed="0"/>
+    <w:lsdException w:name="Dark List Accent 3" w:semiHidden="0" w:uiPriority="70" w:unhideWhenUsed="0"/>
+    <w:lsdException w:name="Colorful Shading Accent 3" w:semiHidden="0" w:uiPriority="71" w:unhideWhenUsed="0"/>
+    <w:lsdException w:name="Colorful List Accent 3" w:semiHidden="0" w:uiPriority="72" w:unhideWhenUsed="0"/>
+    <w:lsdException w:name="Colorful Grid Accent 3" w:semiHidden="0" w:uiPriority="73" w:unhideWhenUsed="0"/>
+    <w:lsdException w:name="Light Shading Accent 4" w:semiHidden="0" w:uiPriority="60" w:unhideWhenUsed="0"/>
+    <w:lsdException w:name="Light List Accent 4" w:semiHidden="0" w:uiPriority="61" w:unhideWhenUsed="0"/>
+    <w:lsdException w:name="Light Grid Accent 4" w:semiHidden="0" w:uiPriority="62" w:unhideWhenUsed="0"/>
+    <w:lsdException w:name="Medium Shading 1 Accent 4" w:semiHidden="0" w:uiPriority="63" w:unhideWhenUsed="0"/>
+    <w:lsdException w:name="Medium Shading 2 Accent 4" w:semiHidden="0" w:uiPriority="64" w:unhideWhenUsed="0"/>
+    <w:lsdException w:name="Medium List 1 Accent 4" w:semiHidden="0" w:uiPriority="65" w:unhideWhenUsed="0"/>
+    <w:lsdException w:name="Medium List 2 Accent 4" w:semiHidden="0" w:uiPriority="66" w:unhideWhenUsed="0"/>
+    <w:lsdException w:name="Medium Grid 1 Accent 4" w:semiHidden="0" w:uiPriority="67" w:unhideWhenUsed="0"/>
+    <w:lsdException w:name="Medium Grid 2 Accent 4" w:semiHidden="0" w:uiPriority="68" w:unhideWhenUsed="0"/>
+    <w:lsdException w:name="Medium Grid 3 Accent 4" w:semiHidden="0" w:uiPriority="69" w:unhideWhenUsed="0"/>
+    <w:lsdException w:name="Dark List Accent 4" w:semiHidden="0" w:uiPriority="70" w:unhideWhenUsed="0"/>
+    <w:lsdException w:name="Colorful Shading Accent 4" w:semiHidden="0" w:uiPriority="71" w:unhideWhenUsed="0"/>
+    <w:lsdException w:name="Colorful List Accent 4" w:semiHidden="0" w:uiPriority="72" w:unhideWhenUsed="0"/>
+    <w:lsdException w:name="Colorful Grid Accent 4" w:semiHidden="0" w:uiPriority="73" w:unhideWhenUsed="0"/>
+    <w:lsdException w:name="Light Shading Accent 5" w:semiHidden="0" w:uiPriority="60" w:unhideWhenUsed="0"/>
+    <w:lsdException w:name="Light List Accent 5" w:semiHidden="0" w:uiPriority="61" w:unhideWhenUsed="0"/>
+    <w:lsdException w:name="Light Grid Accent 5" w:semiHidden="0" w:uiPriority="62" w:unhideWhenUsed="0"/>
+    <w:lsdException w:name="Medium Shading 1 Accent 5" w:semiHidden="0" w:uiPriority="63" w:unhideWhenUsed="0"/>
+    <w:lsdException w:name="Medium Shading 2 Accent 5" w:semiHidden="0" w:uiPriority="64" w:unhideWhenUsed="0"/>
+    <w:lsdException w:name="Medium List 1 Accent 5" w:semiHidden="0" w:uiPriority="65" w:unhideWhenUsed="0"/>
+    <w:lsdException w:name="Medium List 2 Accent 5" w:semiHidden="0" w:uiPriority="66" w:unhideWhenUsed="0"/>
+    <w:lsdException w:name="Medium Grid 1 Accent 5" w:semiHidden="0" w:uiPriority="67" w:unhideWhenUsed="0"/>
+    <w:lsdException w:name="Medium Grid 2 Accent 5" w:semiHidden="0" w:uiPriority="68" w:unhideWhenUsed="0"/>
+    <w:lsdException w:name="Medium Grid 3 Accent 5" w:semiHidden="0" w:uiPriority="69" w:unhideWhenUsed="0"/>
+    <w:lsdException w:name="Dark List Accent 5" w:semiHidden="0" w:uiPriority="70" w:unhideWhenUsed="0"/>
+    <w:lsdException w:name="Colorful Shading Accent 5" w:semiHidden="0" w:uiPriority="71" w:unhideWhenUsed="0"/>
+    <w:lsdException w:name="Colorful List Accent 5" w:semiHidden="0" w:uiPriority="72" w:unhideWhenUsed="0"/>
+    <w:lsdException w:name="Colorful Grid Accent 5" w:semiHidden="0" w:uiPriority="73" w:unhideWhenUsed="0"/>
+    <w:lsdException w:name="Light Shading Accent 6" w:semiHidden="0" w:uiPriority="60" w:unhideWhenUsed="0"/>
+    <w:lsdException w:name="Light List Accent 6" w:semiHidden="0" w:uiPriority="61" w:unhideWhenUsed="0"/>
+    <w:lsdException w:name="Light Grid Accent 6" w:semiHidden="0" w:uiPriority="62" w:unhideWhenUsed="0"/>
+    <w:lsdException w:name="Medium Shading 1 Accent 6" w:semiHidden="0" w:uiPriority="63" w:unhideWhenUsed="0"/>
+    <w:lsdException w:name="Medium Shading 2 Accent 6" w:semiHidden="0" w:uiPriority="64" w:unhideWhenUsed="0"/>
+    <w:lsdException w:name="Medium List 1 Accent 6" w:semiHidden="0" w:uiPriority="65" w:unhideWhenUsed="0"/>
+    <w:lsdException w:name="Medium List 2 Accent 6" w:semiHidden="0" w:uiPriority="66" w:unhideWhenUsed="0"/>
+    <w:lsdException w:name="Medium Grid 1 Accent 6" w:semiHidden="0" w:uiPriority="67" w:unhideWhenUsed="0"/>
+    <w:lsdException w:name="Medium Grid 2 Accent 6" w:semiHidden="0" w:uiPriority="68" w:unhideWhenUsed="0"/>
+    <w:lsdException w:name="Medium Grid 3 Accent 6" w:semiHidden="0" w:uiPriority="69" w:unhideWhenUsed="0"/>
+    <w:lsdException w:name="Dark List Accent 6" w:semiHidden="0" w:uiPriority="70" w:unhideWhenUsed="0"/>
+    <w:lsdException w:name="Colorful Shading Accent 6" w:semiHidden="0" w:uiPriority="71" w:unhideWhenUsed="0"/>
+    <w:lsdException w:name="Colorful List Accent 6" w:semiHidden="0" w:uiPriority="72" w:unhideWhenUsed="0"/>
+    <w:lsdException w:name="Colorful Grid Accent 6" w:semiHidden="0" w:uiPriority="73" w:unhideWhenUsed="0"/>
+    <w:lsdException w:name="Subtle Emphasis" w:semiHidden="0" w:uiPriority="19" w:unhideWhenUsed="0" w:qFormat="1"/>
+    <w:lsdException w:name="Intense Emphasis" w:semiHidden="0" w:uiPriority="21" w:unhideWhenUsed="0" w:qFormat="1"/>
+    <w:lsdException w:name="Subtle Reference" w:semiHidden="0" w:uiPriority="31" w:unhideWhenUsed="0" w:qFormat="1"/>
+    <w:lsdException w:name="Intense Reference" w:semiHidden="0" w:uiPriority="32" w:unhideWhenUsed="0" w:qFormat="1"/>
+    <w:lsdException w:name="Book Title" w:semiHidden="0" w:uiPriority="33" w:unhideWhenUsed="0" w:qFormat="1"/>
+    <w:lsdException w:name="Bibliography" w:uiPriority="37"/>
+    <w:lsdException w:name="TOC Heading" w:uiPriority="39" w:qFormat="1"/>
+  </w:latentStyles>
+  <w:style w:type="paragraph" w:default="1" w:styleId="Normal">
+    <w:name w:val="Normal"/>
+    <w:qFormat/>
+    <w:rsid w:val="001D13AC"/>
+    <w:rPr>
+      <w:rFonts w:eastAsiaTheme="minorEastAsia"/>
+    </w:rPr>
+  </w:style>
+  <w:style w:type="character" w:default="1" w:styleId="DefaultParagraphFont">
+    <w:name w:val="Default Paragraph Font"/>
+    <w:uiPriority w:val="1"/>
+    <w:semiHidden/>
+    <w:unhideWhenUsed/>
+  </w:style>
+  <w:style w:type="table" w:default="1" w:styleId="TableNormal">
+    <w:name w:val="Normal Table"/>
+    <w:uiPriority w:val="99"/>
+    <w:semiHidden/>
+    <w:unhideWhenUsed/>
+    <w:tblPr>
+      <w:tblInd w:w="0" w:type="dxa"/>
+      <w:tblCellMar>
+        <w:top w:w="0" w:type="dxa"/>
+        <w:left w:w="108" w:type="dxa"/>
+        <w:bottom w:w="0" w:type="dxa"/>
+        <w:right w:w="108" w:type="dxa"/>
+      </w:tblCellMar>
+    </w:tblPr>
+  </w:style>
+  <w:style w:type="numbering" w:default="1" w:styleId="NoList">
+    <w:name w:val="No List"/>
+    <w:uiPriority w:val="99"/>
+    <w:semiHidden/>
+    <w:unhideWhenUsed/>
+  </w:style>
+  <w:style w:type="paragraph" w:styleId="Title">
+    <w:name w:val="Title"/>
+    <w:basedOn w:val="Normal"/>
+    <w:next w:val="Normal"/>
+    <w:link w:val="TitleChar"/>
+    <w:autoRedefine/>
+    <w:qFormat/>
+    <w:rsid w:val="001D13AC"/>
+    <w:pPr>
+      <w:framePr w:w="9360" w:hSpace="187" w:vSpace="187" w:wrap="notBeside" w:vAnchor="text" w:hAnchor="page" w:xAlign="center" w:y="1"/>
+      <w:autoSpaceDE w:val="0"/>
+      <w:autoSpaceDN w:val="0"/>
+      <w:spacing w:after="0" w:line="240" w:lineRule="auto"/>
+      <w:jc w:val="center"/>
+    </w:pPr>
+    <w:rPr>
+      <w:rFonts w:ascii="Times New Roman" w:eastAsia="Times New Roman" w:hAnsi="Times New Roman" w:cs="Times New Roman"/>
+      <w:b/>
+      <w:kern w:val="28"/>
+      <w:sz w:val="28"/>
+      <w:szCs w:val="48"/>
+    </w:rPr>
+  </w:style>
+  <w:style w:type="character" w:customStyle="1" w:styleId="TitleChar">
+    <w:name w:val="Title Char"/>
+    <w:basedOn w:val="DefaultParagraphFont"/>
+    <w:link w:val="Title"/>
+    <w:rsid w:val="001D13AC"/>
+    <w:rPr>
+      <w:rFonts w:ascii="Times New Roman" w:eastAsia="Times New Roman" w:hAnsi="Times New Roman" w:cs="Times New Roman"/>
+      <w:b/>
+      <w:kern w:val="28"/>
+      <w:sz w:val="28"/>
+      <w:szCs w:val="48"/>
+    </w:rPr>
+  </w:style>
+  <w:style w:type="paragraph" w:customStyle="1" w:styleId="Authors">
+    <w:name w:val="Authors"/>
+    <w:basedOn w:val="Normal"/>
+    <w:next w:val="Normal"/>
+    <w:rsid w:val="001D13AC"/>
+    <w:pPr>
+      <w:framePr w:w="9072" w:hSpace="187" w:vSpace="187" w:wrap="notBeside" w:vAnchor="text" w:hAnchor="page" w:xAlign="center" w:y="1"/>
+      <w:autoSpaceDE w:val="0"/>
+      <w:autoSpaceDN w:val="0"/>
+      <w:spacing w:after="320" w:line="240" w:lineRule="auto"/>
+      <w:jc w:val="center"/>
+    </w:pPr>
+    <w:rPr>
+      <w:rFonts w:ascii="Times New Roman" w:eastAsia="Times New Roman" w:hAnsi="Times New Roman" w:cs="Times New Roman"/>
+    </w:rPr>
+  </w:style>
+  <w:style w:type="character" w:customStyle="1" w:styleId="MemberType">
+    <w:name w:val="MemberType"/>
+    <w:basedOn w:val="DefaultParagraphFont"/>
+    <w:rsid w:val="001D13AC"/>
+    <w:rPr>
+      <w:rFonts w:ascii="Times New Roman" w:hAnsi="Times New Roman" w:cs="Times New Roman" w:hint="default"/>
+      <w:i/>
+      <w:iCs/>
+      <w:sz w:val="22"/>
+      <w:szCs w:val="22"/>
+    </w:rPr>
+  </w:style>
+  <w:style w:type="paragraph" w:styleId="ListParagraph">
+    <w:name w:val="List Paragraph"/>
+    <w:basedOn w:val="Normal"/>
+    <w:uiPriority w:val="34"/>
+    <w:qFormat/>
+    <w:rsid w:val="00AF0016"/>
+    <w:pPr>
+      <w:ind w:left="720"/>
+      <w:contextualSpacing/>
+    </w:pPr>
+  </w:style>
+  <w:style w:type="table" w:styleId="TableGrid">
+    <w:name w:val="Table Grid"/>
+    <w:basedOn w:val="TableNormal"/>
+    <w:uiPriority w:val="59"/>
+    <w:rsid w:val="00396A5F"/>
+    <w:pPr>
+      <w:spacing w:after="0" w:line="240" w:lineRule="auto"/>
+    </w:pPr>
+    <w:tblPr>
+      <w:tblInd w:w="0" w:type="dxa"/>
+      <w:tblBorders>
+        <w:top w:val="single" w:sz="4" w:space="0" w:color="auto"/>
+        <w:left w:val="single" w:sz="4" w:space="0" w:color="auto"/>
+        <w:bottom w:val="single" w:sz="4" w:space="0" w:color="auto"/>
+        <w:right w:val="single" w:sz="4" w:space="0" w:color="auto"/>
+        <w:insideH w:val="single" w:sz="4" w:space="0" w:color="auto"/>
+        <w:insideV w:val="single" w:sz="4" w:space="0" w:color="auto"/>
+      </w:tblBorders>
+      <w:tblCellMar>
+        <w:top w:w="0" w:type="dxa"/>
+        <w:left w:w="108" w:type="dxa"/>
+        <w:bottom w:w="0" w:type="dxa"/>
+        <w:right w:w="108" w:type="dxa"/>
+      </w:tblCellMar>
     </w:tblPr>
   </w:style>
   <w:style w:type="character" w:styleId="Hyperlink">
@@ -3831,12 +4890,13 @@
           <c:showPercent val="0"/>
           <c:showBubbleSize val="0"/>
         </c:dLbls>
+        <c:marker val="1"/>
         <c:smooth val="0"/>
-        <c:axId val="-1012550320"/>
-        <c:axId val="-1012558480"/>
+        <c:axId val="225272576"/>
+        <c:axId val="225274496"/>
       </c:lineChart>
       <c:catAx>
-        <c:axId val="-1012550320"/>
+        <c:axId val="225272576"/>
         <c:scaling>
           <c:orientation val="minMax"/>
         </c:scaling>
@@ -3863,7 +4923,7 @@
         <c:majorTickMark val="out"/>
         <c:minorTickMark val="none"/>
         <c:tickLblPos val="nextTo"/>
-        <c:crossAx val="-1012558480"/>
+        <c:crossAx val="225274496"/>
         <c:crosses val="autoZero"/>
         <c:auto val="1"/>
         <c:lblAlgn val="ctr"/>
@@ -3871,7 +4931,7 @@
         <c:noMultiLvlLbl val="0"/>
       </c:catAx>
       <c:valAx>
-        <c:axId val="-1012558480"/>
+        <c:axId val="225274496"/>
         <c:scaling>
           <c:orientation val="minMax"/>
           <c:max val="1.45"/>
@@ -3910,7 +4970,7 @@
         <c:majorTickMark val="out"/>
         <c:minorTickMark val="none"/>
         <c:tickLblPos val="nextTo"/>
-        <c:crossAx val="-1012550320"/>
+        <c:crossAx val="225272576"/>
         <c:crosses val="autoZero"/>
         <c:crossBetween val="midCat"/>
       </c:valAx>

</xml_diff>